<commit_message>
words() test and updated bug report
</commit_message>
<xml_diff>
--- a/foundBugs.docx
+++ b/foundBugs.docx
@@ -1082,6 +1082,385 @@
       </w:tr>
     </w:tbl>
     <w:p/>
+    <w:tbl>
+      <w:tblPr>
+        <w:tblW w:w="0" w:type="auto"/>
+        <w:tblCellMar>
+          <w:top w:w="15" w:type="dxa"/>
+          <w:left w:w="15" w:type="dxa"/>
+          <w:bottom w:w="15" w:type="dxa"/>
+          <w:right w:w="15" w:type="dxa"/>
+        </w:tblCellMar>
+        <w:tblLook w:val="04A0" w:firstRow="1" w:lastRow="0" w:firstColumn="1" w:lastColumn="0" w:noHBand="0" w:noVBand="1"/>
+      </w:tblPr>
+      <w:tblGrid>
+        <w:gridCol w:w="622"/>
+        <w:gridCol w:w="1695"/>
+        <w:gridCol w:w="1166"/>
+        <w:gridCol w:w="3857"/>
+        <w:gridCol w:w="1676"/>
+      </w:tblGrid>
+      <w:tr>
+        <w:trPr>
+          <w:trHeight w:val="640"/>
+        </w:trPr>
+        <w:tc>
+          <w:tcPr>
+            <w:tcW w:w="0" w:type="auto"/>
+            <w:tcBorders>
+              <w:top w:val="single" w:sz="4" w:space="0" w:color="000000"/>
+              <w:left w:val="single" w:sz="4" w:space="0" w:color="000000"/>
+              <w:bottom w:val="single" w:sz="4" w:space="0" w:color="000000"/>
+              <w:right w:val="single" w:sz="4" w:space="0" w:color="000000"/>
+            </w:tcBorders>
+            <w:tcMar>
+              <w:top w:w="20" w:type="dxa"/>
+              <w:left w:w="20" w:type="dxa"/>
+              <w:bottom w:w="100" w:type="dxa"/>
+              <w:right w:w="20" w:type="dxa"/>
+            </w:tcMar>
+            <w:vAlign w:val="bottom"/>
+            <w:hideMark/>
+          </w:tcPr>
+          <w:p>
+            <w:r>
+              <w:rPr>
+                <w:b/>
+                <w:bCs/>
+              </w:rPr>
+              <w:t>Time</w:t>
+            </w:r>
+          </w:p>
+        </w:tc>
+        <w:tc>
+          <w:tcPr>
+            <w:tcW w:w="0" w:type="auto"/>
+            <w:tcBorders>
+              <w:top w:val="single" w:sz="4" w:space="0" w:color="000000"/>
+              <w:left w:val="single" w:sz="4" w:space="0" w:color="000000"/>
+              <w:bottom w:val="single" w:sz="4" w:space="0" w:color="000000"/>
+              <w:right w:val="single" w:sz="4" w:space="0" w:color="000000"/>
+            </w:tcBorders>
+            <w:tcMar>
+              <w:top w:w="20" w:type="dxa"/>
+              <w:left w:w="20" w:type="dxa"/>
+              <w:bottom w:w="100" w:type="dxa"/>
+              <w:right w:w="20" w:type="dxa"/>
+            </w:tcMar>
+            <w:vAlign w:val="bottom"/>
+            <w:hideMark/>
+          </w:tcPr>
+          <w:p>
+            <w:r>
+              <w:rPr>
+                <w:b/>
+                <w:bCs/>
+              </w:rPr>
+              <w:t>Properties to test</w:t>
+            </w:r>
+          </w:p>
+        </w:tc>
+        <w:tc>
+          <w:tcPr>
+            <w:tcW w:w="0" w:type="auto"/>
+            <w:tcBorders>
+              <w:top w:val="single" w:sz="4" w:space="0" w:color="000000"/>
+              <w:left w:val="single" w:sz="4" w:space="0" w:color="000000"/>
+              <w:bottom w:val="single" w:sz="4" w:space="0" w:color="000000"/>
+              <w:right w:val="single" w:sz="4" w:space="0" w:color="000000"/>
+            </w:tcBorders>
+            <w:tcMar>
+              <w:top w:w="20" w:type="dxa"/>
+              <w:left w:w="20" w:type="dxa"/>
+              <w:bottom w:w="100" w:type="dxa"/>
+              <w:right w:w="20" w:type="dxa"/>
+            </w:tcMar>
+            <w:vAlign w:val="bottom"/>
+            <w:hideMark/>
+          </w:tcPr>
+          <w:p>
+            <w:r>
+              <w:rPr>
+                <w:b/>
+                <w:bCs/>
+              </w:rPr>
+              <w:t>Approach</w:t>
+            </w:r>
+          </w:p>
+        </w:tc>
+        <w:tc>
+          <w:tcPr>
+            <w:tcW w:w="0" w:type="auto"/>
+            <w:tcBorders>
+              <w:top w:val="single" w:sz="4" w:space="0" w:color="000000"/>
+              <w:left w:val="single" w:sz="4" w:space="0" w:color="000000"/>
+              <w:bottom w:val="single" w:sz="4" w:space="0" w:color="000000"/>
+              <w:right w:val="single" w:sz="4" w:space="0" w:color="000000"/>
+            </w:tcBorders>
+            <w:tcMar>
+              <w:top w:w="20" w:type="dxa"/>
+              <w:left w:w="20" w:type="dxa"/>
+              <w:bottom w:w="100" w:type="dxa"/>
+              <w:right w:w="20" w:type="dxa"/>
+            </w:tcMar>
+            <w:vAlign w:val="bottom"/>
+            <w:hideMark/>
+          </w:tcPr>
+          <w:p>
+            <w:r>
+              <w:rPr>
+                <w:b/>
+                <w:bCs/>
+              </w:rPr>
+              <w:t>Found failures</w:t>
+            </w:r>
+          </w:p>
+        </w:tc>
+        <w:tc>
+          <w:tcPr>
+            <w:tcW w:w="0" w:type="auto"/>
+            <w:tcBorders>
+              <w:top w:val="single" w:sz="4" w:space="0" w:color="000000"/>
+              <w:left w:val="single" w:sz="4" w:space="0" w:color="000000"/>
+              <w:bottom w:val="single" w:sz="4" w:space="0" w:color="000000"/>
+              <w:right w:val="single" w:sz="4" w:space="0" w:color="000000"/>
+            </w:tcBorders>
+            <w:tcMar>
+              <w:top w:w="20" w:type="dxa"/>
+              <w:left w:w="20" w:type="dxa"/>
+              <w:bottom w:w="100" w:type="dxa"/>
+              <w:right w:w="20" w:type="dxa"/>
+            </w:tcMar>
+            <w:vAlign w:val="bottom"/>
+            <w:hideMark/>
+          </w:tcPr>
+          <w:p>
+            <w:r>
+              <w:rPr>
+                <w:b/>
+                <w:bCs/>
+              </w:rPr>
+              <w:t>Other notes</w:t>
+            </w:r>
+          </w:p>
+        </w:tc>
+      </w:tr>
+      <w:tr>
+        <w:trPr>
+          <w:trHeight w:val="640"/>
+        </w:trPr>
+        <w:tc>
+          <w:tcPr>
+            <w:tcW w:w="0" w:type="auto"/>
+            <w:tcBorders>
+              <w:top w:val="single" w:sz="4" w:space="0" w:color="000000"/>
+              <w:left w:val="single" w:sz="4" w:space="0" w:color="000000"/>
+              <w:bottom w:val="single" w:sz="4" w:space="0" w:color="000000"/>
+              <w:right w:val="single" w:sz="4" w:space="0" w:color="000000"/>
+            </w:tcBorders>
+            <w:tcMar>
+              <w:top w:w="20" w:type="dxa"/>
+              <w:left w:w="20" w:type="dxa"/>
+              <w:bottom w:w="100" w:type="dxa"/>
+              <w:right w:w="20" w:type="dxa"/>
+            </w:tcMar>
+            <w:vAlign w:val="bottom"/>
+            <w:hideMark/>
+          </w:tcPr>
+          <w:p>
+            <w:r>
+              <w:t>12:</w:t>
+            </w:r>
+            <w:r>
+              <w:t>16</w:t>
+            </w:r>
+          </w:p>
+        </w:tc>
+        <w:tc>
+          <w:tcPr>
+            <w:tcW w:w="0" w:type="auto"/>
+            <w:tcBorders>
+              <w:top w:val="single" w:sz="4" w:space="0" w:color="000000"/>
+              <w:left w:val="single" w:sz="4" w:space="0" w:color="000000"/>
+              <w:bottom w:val="single" w:sz="4" w:space="0" w:color="000000"/>
+              <w:right w:val="single" w:sz="4" w:space="0" w:color="000000"/>
+            </w:tcBorders>
+            <w:tcMar>
+              <w:top w:w="20" w:type="dxa"/>
+              <w:left w:w="20" w:type="dxa"/>
+              <w:bottom w:w="100" w:type="dxa"/>
+              <w:right w:w="20" w:type="dxa"/>
+            </w:tcMar>
+            <w:vAlign w:val="bottom"/>
+            <w:hideMark/>
+          </w:tcPr>
+          <w:tbl>
+            <w:tblPr>
+              <w:tblW w:w="0" w:type="auto"/>
+              <w:tblCellSpacing w:w="15" w:type="dxa"/>
+              <w:tblCellMar>
+                <w:top w:w="15" w:type="dxa"/>
+                <w:left w:w="15" w:type="dxa"/>
+                <w:bottom w:w="15" w:type="dxa"/>
+                <w:right w:w="15" w:type="dxa"/>
+              </w:tblCellMar>
+              <w:tblLook w:val="04A0" w:firstRow="1" w:lastRow="0" w:firstColumn="1" w:lastColumn="0" w:noHBand="0" w:noVBand="1"/>
+            </w:tblPr>
+            <w:tblGrid>
+              <w:gridCol w:w="96"/>
+            </w:tblGrid>
+            <w:tr>
+              <w:trPr>
+                <w:tblCellSpacing w:w="15" w:type="dxa"/>
+              </w:trPr>
+              <w:tc>
+                <w:tcPr>
+                  <w:tcW w:w="0" w:type="auto"/>
+                  <w:vAlign w:val="center"/>
+                  <w:hideMark/>
+                </w:tcPr>
+                <w:p/>
+              </w:tc>
+            </w:tr>
+          </w:tbl>
+          <w:p>
+            <w:pPr>
+              <w:rPr>
+                <w:vanish/>
+              </w:rPr>
+            </w:pPr>
+          </w:p>
+          <w:tbl>
+            <w:tblPr>
+              <w:tblW w:w="0" w:type="auto"/>
+              <w:tblCellSpacing w:w="15" w:type="dxa"/>
+              <w:tblCellMar>
+                <w:top w:w="15" w:type="dxa"/>
+                <w:left w:w="15" w:type="dxa"/>
+                <w:bottom w:w="15" w:type="dxa"/>
+                <w:right w:w="15" w:type="dxa"/>
+              </w:tblCellMar>
+              <w:tblLook w:val="04A0" w:firstRow="1" w:lastRow="0" w:firstColumn="1" w:lastColumn="0" w:noHBand="0" w:noVBand="1"/>
+            </w:tblPr>
+            <w:tblGrid>
+              <w:gridCol w:w="1655"/>
+            </w:tblGrid>
+            <w:tr>
+              <w:trPr>
+                <w:tblCellSpacing w:w="15" w:type="dxa"/>
+              </w:trPr>
+              <w:tc>
+                <w:tcPr>
+                  <w:tcW w:w="0" w:type="auto"/>
+                  <w:vAlign w:val="center"/>
+                  <w:hideMark/>
+                </w:tcPr>
+                <w:p>
+                  <w:r>
+                    <w:t xml:space="preserve">Default word-splitting </w:t>
+                  </w:r>
+                  <w:proofErr w:type="spellStart"/>
+                  <w:r>
+                    <w:t>behavior</w:t>
+                  </w:r>
+                  <w:proofErr w:type="spellEnd"/>
+                  <w:r>
+                    <w:t xml:space="preserve"> for alphanumeric text</w:t>
+                  </w:r>
+                </w:p>
+              </w:tc>
+            </w:tr>
+          </w:tbl>
+          <w:p/>
+        </w:tc>
+        <w:tc>
+          <w:tcPr>
+            <w:tcW w:w="0" w:type="auto"/>
+            <w:tcBorders>
+              <w:top w:val="single" w:sz="4" w:space="0" w:color="000000"/>
+              <w:left w:val="single" w:sz="4" w:space="0" w:color="000000"/>
+              <w:bottom w:val="single" w:sz="4" w:space="0" w:color="000000"/>
+              <w:right w:val="single" w:sz="4" w:space="0" w:color="000000"/>
+            </w:tcBorders>
+            <w:tcMar>
+              <w:top w:w="20" w:type="dxa"/>
+              <w:left w:w="20" w:type="dxa"/>
+              <w:bottom w:w="100" w:type="dxa"/>
+              <w:right w:w="20" w:type="dxa"/>
+            </w:tcMar>
+            <w:vAlign w:val="bottom"/>
+            <w:hideMark/>
+          </w:tcPr>
+          <w:p>
+            <w:r>
+              <w:t>Black-box unit testing using Jest.</w:t>
+            </w:r>
+          </w:p>
+        </w:tc>
+        <w:tc>
+          <w:tcPr>
+            <w:tcW w:w="0" w:type="auto"/>
+            <w:tcBorders>
+              <w:top w:val="single" w:sz="4" w:space="0" w:color="000000"/>
+              <w:left w:val="single" w:sz="4" w:space="0" w:color="000000"/>
+              <w:bottom w:val="single" w:sz="4" w:space="0" w:color="000000"/>
+              <w:right w:val="single" w:sz="4" w:space="0" w:color="000000"/>
+            </w:tcBorders>
+            <w:tcMar>
+              <w:top w:w="20" w:type="dxa"/>
+              <w:left w:w="20" w:type="dxa"/>
+              <w:bottom w:w="100" w:type="dxa"/>
+              <w:right w:w="20" w:type="dxa"/>
+            </w:tcMar>
+            <w:vAlign w:val="bottom"/>
+            <w:hideMark/>
+          </w:tcPr>
+          <w:p>
+            <w:r>
+              <w:t>words('item1 item2a 123abc') splits incorrectly: returns ["item","1","item","2","a","123","abc"] instead of ["item1","item2a","123abc"]</w:t>
+            </w:r>
+          </w:p>
+        </w:tc>
+        <w:tc>
+          <w:tcPr>
+            <w:tcW w:w="0" w:type="auto"/>
+            <w:tcBorders>
+              <w:top w:val="single" w:sz="4" w:space="0" w:color="000000"/>
+              <w:left w:val="single" w:sz="4" w:space="0" w:color="000000"/>
+              <w:bottom w:val="single" w:sz="4" w:space="0" w:color="000000"/>
+              <w:right w:val="single" w:sz="4" w:space="0" w:color="000000"/>
+            </w:tcBorders>
+            <w:tcMar>
+              <w:top w:w="20" w:type="dxa"/>
+              <w:left w:w="20" w:type="dxa"/>
+              <w:bottom w:w="100" w:type="dxa"/>
+              <w:right w:w="20" w:type="dxa"/>
+            </w:tcMar>
+            <w:vAlign w:val="bottom"/>
+            <w:hideMark/>
+          </w:tcPr>
+          <w:p>
+            <w:r>
+              <w:t>Suspected cause:</w:t>
+            </w:r>
+            <w:r>
+              <w:br/>
+            </w:r>
+            <w:r>
+              <w:t>ASCII regex (</w:t>
+            </w:r>
+            <w:proofErr w:type="spellStart"/>
+            <w:r>
+              <w:t>reAsciiWord</w:t>
+            </w:r>
+            <w:proofErr w:type="spellEnd"/>
+            <w:r>
+              <w:t>) treats digits and letters as separate segments, not merged tokens.</w:t>
+            </w:r>
+          </w:p>
+        </w:tc>
+      </w:tr>
+    </w:tbl>
     <w:p/>
     <w:sectPr>
       <w:pgSz w:w="11906" w:h="16838"/>

</xml_diff>

<commit_message>
capitalize tests and bug report
</commit_message>
<xml_diff>
--- a/foundBugs.docx
+++ b/foundBugs.docx
@@ -1269,10 +1269,7 @@
           </w:tcPr>
           <w:p>
             <w:r>
-              <w:t>12:</w:t>
-            </w:r>
-            <w:r>
-              <w:t>16</w:t>
+              <w:t>12:16</w:t>
             </w:r>
           </w:p>
         </w:tc>
@@ -1456,6 +1453,456 @@
             <w:proofErr w:type="spellEnd"/>
             <w:r>
               <w:t>) treats digits and letters as separate segments, not merged tokens.</w:t>
+            </w:r>
+          </w:p>
+        </w:tc>
+      </w:tr>
+    </w:tbl>
+    <w:p/>
+    <w:tbl>
+      <w:tblPr>
+        <w:tblW w:w="0" w:type="auto"/>
+        <w:tblCellMar>
+          <w:top w:w="15" w:type="dxa"/>
+          <w:left w:w="15" w:type="dxa"/>
+          <w:bottom w:w="15" w:type="dxa"/>
+          <w:right w:w="15" w:type="dxa"/>
+        </w:tblCellMar>
+        <w:tblLook w:val="04A0" w:firstRow="1" w:lastRow="0" w:firstColumn="1" w:lastColumn="0" w:noHBand="0" w:noVBand="1"/>
+      </w:tblPr>
+      <w:tblGrid>
+        <w:gridCol w:w="622"/>
+        <w:gridCol w:w="1807"/>
+        <w:gridCol w:w="1406"/>
+        <w:gridCol w:w="2248"/>
+        <w:gridCol w:w="2933"/>
+      </w:tblGrid>
+      <w:tr>
+        <w:trPr>
+          <w:trHeight w:val="640"/>
+        </w:trPr>
+        <w:tc>
+          <w:tcPr>
+            <w:tcW w:w="0" w:type="auto"/>
+            <w:tcBorders>
+              <w:top w:val="single" w:sz="4" w:space="0" w:color="000000"/>
+              <w:left w:val="single" w:sz="4" w:space="0" w:color="000000"/>
+              <w:bottom w:val="single" w:sz="4" w:space="0" w:color="000000"/>
+              <w:right w:val="single" w:sz="4" w:space="0" w:color="000000"/>
+            </w:tcBorders>
+            <w:tcMar>
+              <w:top w:w="20" w:type="dxa"/>
+              <w:left w:w="20" w:type="dxa"/>
+              <w:bottom w:w="100" w:type="dxa"/>
+              <w:right w:w="20" w:type="dxa"/>
+            </w:tcMar>
+            <w:vAlign w:val="bottom"/>
+            <w:hideMark/>
+          </w:tcPr>
+          <w:p>
+            <w:r>
+              <w:rPr>
+                <w:b/>
+                <w:bCs/>
+              </w:rPr>
+              <w:t>Time</w:t>
+            </w:r>
+          </w:p>
+        </w:tc>
+        <w:tc>
+          <w:tcPr>
+            <w:tcW w:w="0" w:type="auto"/>
+            <w:tcBorders>
+              <w:top w:val="single" w:sz="4" w:space="0" w:color="000000"/>
+              <w:left w:val="single" w:sz="4" w:space="0" w:color="000000"/>
+              <w:bottom w:val="single" w:sz="4" w:space="0" w:color="000000"/>
+              <w:right w:val="single" w:sz="4" w:space="0" w:color="000000"/>
+            </w:tcBorders>
+            <w:tcMar>
+              <w:top w:w="20" w:type="dxa"/>
+              <w:left w:w="20" w:type="dxa"/>
+              <w:bottom w:w="100" w:type="dxa"/>
+              <w:right w:w="20" w:type="dxa"/>
+            </w:tcMar>
+            <w:vAlign w:val="bottom"/>
+            <w:hideMark/>
+          </w:tcPr>
+          <w:p>
+            <w:r>
+              <w:rPr>
+                <w:b/>
+                <w:bCs/>
+              </w:rPr>
+              <w:t>Properties to test</w:t>
+            </w:r>
+          </w:p>
+        </w:tc>
+        <w:tc>
+          <w:tcPr>
+            <w:tcW w:w="0" w:type="auto"/>
+            <w:tcBorders>
+              <w:top w:val="single" w:sz="4" w:space="0" w:color="000000"/>
+              <w:left w:val="single" w:sz="4" w:space="0" w:color="000000"/>
+              <w:bottom w:val="single" w:sz="4" w:space="0" w:color="000000"/>
+              <w:right w:val="single" w:sz="4" w:space="0" w:color="000000"/>
+            </w:tcBorders>
+            <w:tcMar>
+              <w:top w:w="20" w:type="dxa"/>
+              <w:left w:w="20" w:type="dxa"/>
+              <w:bottom w:w="100" w:type="dxa"/>
+              <w:right w:w="20" w:type="dxa"/>
+            </w:tcMar>
+            <w:vAlign w:val="bottom"/>
+            <w:hideMark/>
+          </w:tcPr>
+          <w:p>
+            <w:r>
+              <w:rPr>
+                <w:b/>
+                <w:bCs/>
+              </w:rPr>
+              <w:t>Approach</w:t>
+            </w:r>
+          </w:p>
+        </w:tc>
+        <w:tc>
+          <w:tcPr>
+            <w:tcW w:w="0" w:type="auto"/>
+            <w:tcBorders>
+              <w:top w:val="single" w:sz="4" w:space="0" w:color="000000"/>
+              <w:left w:val="single" w:sz="4" w:space="0" w:color="000000"/>
+              <w:bottom w:val="single" w:sz="4" w:space="0" w:color="000000"/>
+              <w:right w:val="single" w:sz="4" w:space="0" w:color="000000"/>
+            </w:tcBorders>
+            <w:tcMar>
+              <w:top w:w="20" w:type="dxa"/>
+              <w:left w:w="20" w:type="dxa"/>
+              <w:bottom w:w="100" w:type="dxa"/>
+              <w:right w:w="20" w:type="dxa"/>
+            </w:tcMar>
+            <w:vAlign w:val="bottom"/>
+            <w:hideMark/>
+          </w:tcPr>
+          <w:p>
+            <w:r>
+              <w:rPr>
+                <w:b/>
+                <w:bCs/>
+              </w:rPr>
+              <w:t>Found failures</w:t>
+            </w:r>
+          </w:p>
+        </w:tc>
+        <w:tc>
+          <w:tcPr>
+            <w:tcW w:w="0" w:type="auto"/>
+            <w:tcBorders>
+              <w:top w:val="single" w:sz="4" w:space="0" w:color="000000"/>
+              <w:left w:val="single" w:sz="4" w:space="0" w:color="000000"/>
+              <w:bottom w:val="single" w:sz="4" w:space="0" w:color="000000"/>
+              <w:right w:val="single" w:sz="4" w:space="0" w:color="000000"/>
+            </w:tcBorders>
+            <w:tcMar>
+              <w:top w:w="20" w:type="dxa"/>
+              <w:left w:w="20" w:type="dxa"/>
+              <w:bottom w:w="100" w:type="dxa"/>
+              <w:right w:w="20" w:type="dxa"/>
+            </w:tcMar>
+            <w:vAlign w:val="bottom"/>
+            <w:hideMark/>
+          </w:tcPr>
+          <w:p>
+            <w:r>
+              <w:rPr>
+                <w:b/>
+                <w:bCs/>
+              </w:rPr>
+              <w:t>Other notes</w:t>
+            </w:r>
+          </w:p>
+        </w:tc>
+      </w:tr>
+      <w:tr>
+        <w:trPr>
+          <w:trHeight w:val="640"/>
+        </w:trPr>
+        <w:tc>
+          <w:tcPr>
+            <w:tcW w:w="0" w:type="auto"/>
+            <w:tcBorders>
+              <w:top w:val="single" w:sz="4" w:space="0" w:color="000000"/>
+              <w:left w:val="single" w:sz="4" w:space="0" w:color="000000"/>
+              <w:bottom w:val="single" w:sz="4" w:space="0" w:color="000000"/>
+              <w:right w:val="single" w:sz="4" w:space="0" w:color="000000"/>
+            </w:tcBorders>
+            <w:tcMar>
+              <w:top w:w="20" w:type="dxa"/>
+              <w:left w:w="20" w:type="dxa"/>
+              <w:bottom w:w="100" w:type="dxa"/>
+              <w:right w:w="20" w:type="dxa"/>
+            </w:tcMar>
+            <w:vAlign w:val="bottom"/>
+            <w:hideMark/>
+          </w:tcPr>
+          <w:p>
+            <w:r>
+              <w:t>12:</w:t>
+            </w:r>
+            <w:r>
+              <w:t>30</w:t>
+            </w:r>
+          </w:p>
+        </w:tc>
+        <w:tc>
+          <w:tcPr>
+            <w:tcW w:w="0" w:type="auto"/>
+            <w:tcBorders>
+              <w:top w:val="single" w:sz="4" w:space="0" w:color="000000"/>
+              <w:left w:val="single" w:sz="4" w:space="0" w:color="000000"/>
+              <w:bottom w:val="single" w:sz="4" w:space="0" w:color="000000"/>
+              <w:right w:val="single" w:sz="4" w:space="0" w:color="000000"/>
+            </w:tcBorders>
+            <w:tcMar>
+              <w:top w:w="20" w:type="dxa"/>
+              <w:left w:w="20" w:type="dxa"/>
+              <w:bottom w:w="100" w:type="dxa"/>
+              <w:right w:w="20" w:type="dxa"/>
+            </w:tcMar>
+            <w:vAlign w:val="bottom"/>
+            <w:hideMark/>
+          </w:tcPr>
+          <w:tbl>
+            <w:tblPr>
+              <w:tblW w:w="0" w:type="auto"/>
+              <w:tblCellSpacing w:w="15" w:type="dxa"/>
+              <w:tblCellMar>
+                <w:top w:w="15" w:type="dxa"/>
+                <w:left w:w="15" w:type="dxa"/>
+                <w:bottom w:w="15" w:type="dxa"/>
+                <w:right w:w="15" w:type="dxa"/>
+              </w:tblCellMar>
+              <w:tblLook w:val="04A0" w:firstRow="1" w:lastRow="0" w:firstColumn="1" w:lastColumn="0" w:noHBand="0" w:noVBand="1"/>
+            </w:tblPr>
+            <w:tblGrid>
+              <w:gridCol w:w="96"/>
+            </w:tblGrid>
+            <w:tr>
+              <w:trPr>
+                <w:tblCellSpacing w:w="15" w:type="dxa"/>
+              </w:trPr>
+              <w:tc>
+                <w:tcPr>
+                  <w:tcW w:w="0" w:type="auto"/>
+                  <w:vAlign w:val="center"/>
+                  <w:hideMark/>
+                </w:tcPr>
+                <w:p/>
+              </w:tc>
+            </w:tr>
+          </w:tbl>
+          <w:p>
+            <w:pPr>
+              <w:rPr>
+                <w:vanish/>
+              </w:rPr>
+            </w:pPr>
+          </w:p>
+          <w:tbl>
+            <w:tblPr>
+              <w:tblW w:w="0" w:type="auto"/>
+              <w:tblCellSpacing w:w="15" w:type="dxa"/>
+              <w:tblCellMar>
+                <w:top w:w="15" w:type="dxa"/>
+                <w:left w:w="15" w:type="dxa"/>
+                <w:bottom w:w="15" w:type="dxa"/>
+                <w:right w:w="15" w:type="dxa"/>
+              </w:tblCellMar>
+              <w:tblLook w:val="04A0" w:firstRow="1" w:lastRow="0" w:firstColumn="1" w:lastColumn="0" w:noHBand="0" w:noVBand="1"/>
+            </w:tblPr>
+            <w:tblGrid>
+              <w:gridCol w:w="1767"/>
+            </w:tblGrid>
+            <w:tr>
+              <w:trPr>
+                <w:tblCellSpacing w:w="15" w:type="dxa"/>
+              </w:trPr>
+              <w:tc>
+                <w:tcPr>
+                  <w:tcW w:w="0" w:type="auto"/>
+                  <w:vAlign w:val="center"/>
+                  <w:hideMark/>
+                </w:tcPr>
+                <w:tbl>
+                  <w:tblPr>
+                    <w:tblW w:w="0" w:type="auto"/>
+                    <w:tblCellSpacing w:w="15" w:type="dxa"/>
+                    <w:tblCellMar>
+                      <w:top w:w="15" w:type="dxa"/>
+                      <w:left w:w="15" w:type="dxa"/>
+                      <w:bottom w:w="15" w:type="dxa"/>
+                      <w:right w:w="15" w:type="dxa"/>
+                    </w:tblCellMar>
+                    <w:tblLook w:val="04A0" w:firstRow="1" w:lastRow="0" w:firstColumn="1" w:lastColumn="0" w:noHBand="0" w:noVBand="1"/>
+                  </w:tblPr>
+                  <w:tblGrid>
+                    <w:gridCol w:w="96"/>
+                  </w:tblGrid>
+                  <w:tr>
+                    <w:trPr>
+                      <w:tblCellSpacing w:w="15" w:type="dxa"/>
+                    </w:trPr>
+                    <w:tc>
+                      <w:tcPr>
+                        <w:tcW w:w="0" w:type="auto"/>
+                        <w:vAlign w:val="center"/>
+                        <w:hideMark/>
+                      </w:tcPr>
+                      <w:p/>
+                    </w:tc>
+                  </w:tr>
+                </w:tbl>
+                <w:p>
+                  <w:pPr>
+                    <w:rPr>
+                      <w:vanish/>
+                    </w:rPr>
+                  </w:pPr>
+                </w:p>
+                <w:tbl>
+                  <w:tblPr>
+                    <w:tblW w:w="0" w:type="auto"/>
+                    <w:tblCellSpacing w:w="15" w:type="dxa"/>
+                    <w:tblCellMar>
+                      <w:top w:w="15" w:type="dxa"/>
+                      <w:left w:w="15" w:type="dxa"/>
+                      <w:bottom w:w="15" w:type="dxa"/>
+                      <w:right w:w="15" w:type="dxa"/>
+                    </w:tblCellMar>
+                    <w:tblLook w:val="04A0" w:firstRow="1" w:lastRow="0" w:firstColumn="1" w:lastColumn="0" w:noHBand="0" w:noVBand="1"/>
+                  </w:tblPr>
+                  <w:tblGrid>
+                    <w:gridCol w:w="1677"/>
+                  </w:tblGrid>
+                  <w:tr>
+                    <w:trPr>
+                      <w:tblCellSpacing w:w="15" w:type="dxa"/>
+                    </w:trPr>
+                    <w:tc>
+                      <w:tcPr>
+                        <w:tcW w:w="0" w:type="auto"/>
+                        <w:vAlign w:val="center"/>
+                        <w:hideMark/>
+                      </w:tcPr>
+                      <w:p>
+                        <w:r>
+                          <w:t>Handling of non-string inputs in capitalize (null case)</w:t>
+                        </w:r>
+                      </w:p>
+                    </w:tc>
+                  </w:tr>
+                </w:tbl>
+                <w:p/>
+              </w:tc>
+            </w:tr>
+          </w:tbl>
+          <w:p/>
+        </w:tc>
+        <w:tc>
+          <w:tcPr>
+            <w:tcW w:w="0" w:type="auto"/>
+            <w:tcBorders>
+              <w:top w:val="single" w:sz="4" w:space="0" w:color="000000"/>
+              <w:left w:val="single" w:sz="4" w:space="0" w:color="000000"/>
+              <w:bottom w:val="single" w:sz="4" w:space="0" w:color="000000"/>
+              <w:right w:val="single" w:sz="4" w:space="0" w:color="000000"/>
+            </w:tcBorders>
+            <w:tcMar>
+              <w:top w:w="20" w:type="dxa"/>
+              <w:left w:w="20" w:type="dxa"/>
+              <w:bottom w:w="100" w:type="dxa"/>
+              <w:right w:w="20" w:type="dxa"/>
+            </w:tcMar>
+            <w:vAlign w:val="bottom"/>
+            <w:hideMark/>
+          </w:tcPr>
+          <w:p>
+            <w:r>
+              <w:t>Black-box unit testing using Jest.</w:t>
+            </w:r>
+          </w:p>
+        </w:tc>
+        <w:tc>
+          <w:tcPr>
+            <w:tcW w:w="0" w:type="auto"/>
+            <w:tcBorders>
+              <w:top w:val="single" w:sz="4" w:space="0" w:color="000000"/>
+              <w:left w:val="single" w:sz="4" w:space="0" w:color="000000"/>
+              <w:bottom w:val="single" w:sz="4" w:space="0" w:color="000000"/>
+              <w:right w:val="single" w:sz="4" w:space="0" w:color="000000"/>
+            </w:tcBorders>
+            <w:tcMar>
+              <w:top w:w="20" w:type="dxa"/>
+              <w:left w:w="20" w:type="dxa"/>
+              <w:bottom w:w="100" w:type="dxa"/>
+              <w:right w:w="20" w:type="dxa"/>
+            </w:tcMar>
+            <w:vAlign w:val="bottom"/>
+            <w:hideMark/>
+          </w:tcPr>
+          <w:p>
+            <w:r>
+              <w:t>capitalize(null) returns "Null" instead of expected empty string ""</w:t>
+            </w:r>
+          </w:p>
+        </w:tc>
+        <w:tc>
+          <w:tcPr>
+            <w:tcW w:w="0" w:type="auto"/>
+            <w:tcBorders>
+              <w:top w:val="single" w:sz="4" w:space="0" w:color="000000"/>
+              <w:left w:val="single" w:sz="4" w:space="0" w:color="000000"/>
+              <w:bottom w:val="single" w:sz="4" w:space="0" w:color="000000"/>
+              <w:right w:val="single" w:sz="4" w:space="0" w:color="000000"/>
+            </w:tcBorders>
+            <w:tcMar>
+              <w:top w:w="20" w:type="dxa"/>
+              <w:left w:w="20" w:type="dxa"/>
+              <w:bottom w:w="100" w:type="dxa"/>
+              <w:right w:w="20" w:type="dxa"/>
+            </w:tcMar>
+            <w:vAlign w:val="bottom"/>
+            <w:hideMark/>
+          </w:tcPr>
+          <w:p>
+            <w:r>
+              <w:t>Suspected cause:</w:t>
+            </w:r>
+            <w:r>
+              <w:br/>
+            </w:r>
+            <w:proofErr w:type="spellStart"/>
+            <w:r>
+              <w:t>Behavior</w:t>
+            </w:r>
+            <w:proofErr w:type="spellEnd"/>
+            <w:r>
+              <w:t xml:space="preserve"> suggests </w:t>
+            </w:r>
+            <w:proofErr w:type="spellStart"/>
+            <w:r>
+              <w:t>toString</w:t>
+            </w:r>
+            <w:proofErr w:type="spellEnd"/>
+            <w:r>
+              <w:t xml:space="preserve">(null) → "null" and </w:t>
+            </w:r>
+            <w:proofErr w:type="spellStart"/>
+            <w:r>
+              <w:t>upperFirst</w:t>
+            </w:r>
+            <w:proofErr w:type="spellEnd"/>
+            <w:r>
+              <w:t xml:space="preserve"> → "Null". May cause null values to show as "Null" in UI instead of blank.</w:t>
             </w:r>
           </w:p>
         </w:tc>

</xml_diff>

<commit_message>
filter test and bug report
</commit_message>
<xml_diff>
--- a/foundBugs.docx
+++ b/foundBugs.docx
@@ -688,17 +688,12 @@
           </w:tcPr>
           <w:p>
             <w:proofErr w:type="spellStart"/>
-            <w:proofErr w:type="gramStart"/>
             <w:r>
               <w:t>countBy</w:t>
             </w:r>
             <w:proofErr w:type="spellEnd"/>
             <w:r>
-              <w:t>(</w:t>
-            </w:r>
-            <w:proofErr w:type="gramEnd"/>
-            <w:r>
-              <w:t>)</w:t>
+              <w:t>()</w:t>
             </w:r>
             <w:r>
               <w:t xml:space="preserve"> under-counts occurrences by 1 for each key. The first occurrence of each key is counted as 0 instead of 1.</w:t>
@@ -1027,17 +1022,12 @@
           </w:tcPr>
           <w:p>
             <w:proofErr w:type="spellStart"/>
-            <w:proofErr w:type="gramStart"/>
             <w:r>
               <w:t>eq</w:t>
             </w:r>
             <w:proofErr w:type="spellEnd"/>
             <w:r>
-              <w:t>(</w:t>
-            </w:r>
-            <w:proofErr w:type="gramEnd"/>
-            <w:r>
-              <w:t xml:space="preserve">'a', Object('a')) returns true, but documentation and </w:t>
+              <w:t xml:space="preserve">('a', Object('a')) returns true, but documentation and </w:t>
             </w:r>
             <w:proofErr w:type="spellStart"/>
             <w:r>
@@ -1646,10 +1636,7 @@
           </w:tcPr>
           <w:p>
             <w:r>
-              <w:t>12:</w:t>
-            </w:r>
-            <w:r>
-              <w:t>30</w:t>
+              <w:t>12:30</w:t>
             </w:r>
           </w:p>
         </w:tc>
@@ -1903,6 +1890,454 @@
             <w:proofErr w:type="spellEnd"/>
             <w:r>
               <w:t xml:space="preserve"> → "Null". May cause null values to show as "Null" in UI instead of blank.</w:t>
+            </w:r>
+          </w:p>
+        </w:tc>
+      </w:tr>
+    </w:tbl>
+    <w:p/>
+    <w:p>
+      <w:r>
+        <w:br w:type="page"/>
+      </w:r>
+    </w:p>
+    <w:tbl>
+      <w:tblPr>
+        <w:tblW w:w="0" w:type="auto"/>
+        <w:tblCellMar>
+          <w:top w:w="15" w:type="dxa"/>
+          <w:left w:w="15" w:type="dxa"/>
+          <w:bottom w:w="15" w:type="dxa"/>
+          <w:right w:w="15" w:type="dxa"/>
+        </w:tblCellMar>
+        <w:tblLook w:val="04A0" w:firstRow="1" w:lastRow="0" w:firstColumn="1" w:lastColumn="0" w:noHBand="0" w:noVBand="1"/>
+      </w:tblPr>
+      <w:tblGrid>
+        <w:gridCol w:w="622"/>
+        <w:gridCol w:w="2348"/>
+        <w:gridCol w:w="1285"/>
+        <w:gridCol w:w="2841"/>
+        <w:gridCol w:w="1920"/>
+      </w:tblGrid>
+      <w:tr>
+        <w:trPr>
+          <w:trHeight w:val="640"/>
+        </w:trPr>
+        <w:tc>
+          <w:tcPr>
+            <w:tcW w:w="0" w:type="auto"/>
+            <w:tcBorders>
+              <w:top w:val="single" w:sz="4" w:space="0" w:color="000000"/>
+              <w:left w:val="single" w:sz="4" w:space="0" w:color="000000"/>
+              <w:bottom w:val="single" w:sz="4" w:space="0" w:color="000000"/>
+              <w:right w:val="single" w:sz="4" w:space="0" w:color="000000"/>
+            </w:tcBorders>
+            <w:tcMar>
+              <w:top w:w="20" w:type="dxa"/>
+              <w:left w:w="20" w:type="dxa"/>
+              <w:bottom w:w="100" w:type="dxa"/>
+              <w:right w:w="20" w:type="dxa"/>
+            </w:tcMar>
+            <w:vAlign w:val="bottom"/>
+            <w:hideMark/>
+          </w:tcPr>
+          <w:p>
+            <w:r>
+              <w:rPr>
+                <w:b/>
+                <w:bCs/>
+              </w:rPr>
+              <w:lastRenderedPageBreak/>
+              <w:t>Time</w:t>
+            </w:r>
+          </w:p>
+        </w:tc>
+        <w:tc>
+          <w:tcPr>
+            <w:tcW w:w="0" w:type="auto"/>
+            <w:tcBorders>
+              <w:top w:val="single" w:sz="4" w:space="0" w:color="000000"/>
+              <w:left w:val="single" w:sz="4" w:space="0" w:color="000000"/>
+              <w:bottom w:val="single" w:sz="4" w:space="0" w:color="000000"/>
+              <w:right w:val="single" w:sz="4" w:space="0" w:color="000000"/>
+            </w:tcBorders>
+            <w:tcMar>
+              <w:top w:w="20" w:type="dxa"/>
+              <w:left w:w="20" w:type="dxa"/>
+              <w:bottom w:w="100" w:type="dxa"/>
+              <w:right w:w="20" w:type="dxa"/>
+            </w:tcMar>
+            <w:vAlign w:val="bottom"/>
+            <w:hideMark/>
+          </w:tcPr>
+          <w:p>
+            <w:r>
+              <w:rPr>
+                <w:b/>
+                <w:bCs/>
+              </w:rPr>
+              <w:t>Properties to test</w:t>
+            </w:r>
+          </w:p>
+        </w:tc>
+        <w:tc>
+          <w:tcPr>
+            <w:tcW w:w="0" w:type="auto"/>
+            <w:tcBorders>
+              <w:top w:val="single" w:sz="4" w:space="0" w:color="000000"/>
+              <w:left w:val="single" w:sz="4" w:space="0" w:color="000000"/>
+              <w:bottom w:val="single" w:sz="4" w:space="0" w:color="000000"/>
+              <w:right w:val="single" w:sz="4" w:space="0" w:color="000000"/>
+            </w:tcBorders>
+            <w:tcMar>
+              <w:top w:w="20" w:type="dxa"/>
+              <w:left w:w="20" w:type="dxa"/>
+              <w:bottom w:w="100" w:type="dxa"/>
+              <w:right w:w="20" w:type="dxa"/>
+            </w:tcMar>
+            <w:vAlign w:val="bottom"/>
+            <w:hideMark/>
+          </w:tcPr>
+          <w:p>
+            <w:r>
+              <w:rPr>
+                <w:b/>
+                <w:bCs/>
+              </w:rPr>
+              <w:t>Approach</w:t>
+            </w:r>
+          </w:p>
+        </w:tc>
+        <w:tc>
+          <w:tcPr>
+            <w:tcW w:w="0" w:type="auto"/>
+            <w:tcBorders>
+              <w:top w:val="single" w:sz="4" w:space="0" w:color="000000"/>
+              <w:left w:val="single" w:sz="4" w:space="0" w:color="000000"/>
+              <w:bottom w:val="single" w:sz="4" w:space="0" w:color="000000"/>
+              <w:right w:val="single" w:sz="4" w:space="0" w:color="000000"/>
+            </w:tcBorders>
+            <w:tcMar>
+              <w:top w:w="20" w:type="dxa"/>
+              <w:left w:w="20" w:type="dxa"/>
+              <w:bottom w:w="100" w:type="dxa"/>
+              <w:right w:w="20" w:type="dxa"/>
+            </w:tcMar>
+            <w:vAlign w:val="bottom"/>
+            <w:hideMark/>
+          </w:tcPr>
+          <w:p>
+            <w:r>
+              <w:rPr>
+                <w:b/>
+                <w:bCs/>
+              </w:rPr>
+              <w:t>Found failures</w:t>
+            </w:r>
+          </w:p>
+        </w:tc>
+        <w:tc>
+          <w:tcPr>
+            <w:tcW w:w="0" w:type="auto"/>
+            <w:tcBorders>
+              <w:top w:val="single" w:sz="4" w:space="0" w:color="000000"/>
+              <w:left w:val="single" w:sz="4" w:space="0" w:color="000000"/>
+              <w:bottom w:val="single" w:sz="4" w:space="0" w:color="000000"/>
+              <w:right w:val="single" w:sz="4" w:space="0" w:color="000000"/>
+            </w:tcBorders>
+            <w:tcMar>
+              <w:top w:w="20" w:type="dxa"/>
+              <w:left w:w="20" w:type="dxa"/>
+              <w:bottom w:w="100" w:type="dxa"/>
+              <w:right w:w="20" w:type="dxa"/>
+            </w:tcMar>
+            <w:vAlign w:val="bottom"/>
+            <w:hideMark/>
+          </w:tcPr>
+          <w:p>
+            <w:r>
+              <w:rPr>
+                <w:b/>
+                <w:bCs/>
+              </w:rPr>
+              <w:t>Other notes</w:t>
+            </w:r>
+          </w:p>
+        </w:tc>
+      </w:tr>
+      <w:tr>
+        <w:trPr>
+          <w:trHeight w:val="640"/>
+        </w:trPr>
+        <w:tc>
+          <w:tcPr>
+            <w:tcW w:w="0" w:type="auto"/>
+            <w:tcBorders>
+              <w:top w:val="single" w:sz="4" w:space="0" w:color="000000"/>
+              <w:left w:val="single" w:sz="4" w:space="0" w:color="000000"/>
+              <w:bottom w:val="single" w:sz="4" w:space="0" w:color="000000"/>
+              <w:right w:val="single" w:sz="4" w:space="0" w:color="000000"/>
+            </w:tcBorders>
+            <w:tcMar>
+              <w:top w:w="20" w:type="dxa"/>
+              <w:left w:w="20" w:type="dxa"/>
+              <w:bottom w:w="100" w:type="dxa"/>
+              <w:right w:w="20" w:type="dxa"/>
+            </w:tcMar>
+            <w:vAlign w:val="bottom"/>
+            <w:hideMark/>
+          </w:tcPr>
+          <w:p>
+            <w:r>
+              <w:t>12:</w:t>
+            </w:r>
+            <w:r>
+              <w:t>4</w:t>
+            </w:r>
+            <w:r>
+              <w:t>0</w:t>
+            </w:r>
+          </w:p>
+        </w:tc>
+        <w:tc>
+          <w:tcPr>
+            <w:tcW w:w="0" w:type="auto"/>
+            <w:tcBorders>
+              <w:top w:val="single" w:sz="4" w:space="0" w:color="000000"/>
+              <w:left w:val="single" w:sz="4" w:space="0" w:color="000000"/>
+              <w:bottom w:val="single" w:sz="4" w:space="0" w:color="000000"/>
+              <w:right w:val="single" w:sz="4" w:space="0" w:color="000000"/>
+            </w:tcBorders>
+            <w:tcMar>
+              <w:top w:w="20" w:type="dxa"/>
+              <w:left w:w="20" w:type="dxa"/>
+              <w:bottom w:w="100" w:type="dxa"/>
+              <w:right w:w="20" w:type="dxa"/>
+            </w:tcMar>
+            <w:vAlign w:val="bottom"/>
+            <w:hideMark/>
+          </w:tcPr>
+          <w:tbl>
+            <w:tblPr>
+              <w:tblW w:w="0" w:type="auto"/>
+              <w:tblCellSpacing w:w="15" w:type="dxa"/>
+              <w:tblCellMar>
+                <w:top w:w="15" w:type="dxa"/>
+                <w:left w:w="15" w:type="dxa"/>
+                <w:bottom w:w="15" w:type="dxa"/>
+                <w:right w:w="15" w:type="dxa"/>
+              </w:tblCellMar>
+              <w:tblLook w:val="04A0" w:firstRow="1" w:lastRow="0" w:firstColumn="1" w:lastColumn="0" w:noHBand="0" w:noVBand="1"/>
+            </w:tblPr>
+            <w:tblGrid>
+              <w:gridCol w:w="96"/>
+            </w:tblGrid>
+            <w:tr>
+              <w:trPr>
+                <w:tblCellSpacing w:w="15" w:type="dxa"/>
+              </w:trPr>
+              <w:tc>
+                <w:tcPr>
+                  <w:tcW w:w="0" w:type="auto"/>
+                  <w:vAlign w:val="center"/>
+                  <w:hideMark/>
+                </w:tcPr>
+                <w:p/>
+              </w:tc>
+            </w:tr>
+          </w:tbl>
+          <w:p>
+            <w:pPr>
+              <w:rPr>
+                <w:vanish/>
+              </w:rPr>
+            </w:pPr>
+          </w:p>
+          <w:tbl>
+            <w:tblPr>
+              <w:tblW w:w="0" w:type="auto"/>
+              <w:tblCellSpacing w:w="15" w:type="dxa"/>
+              <w:tblCellMar>
+                <w:top w:w="15" w:type="dxa"/>
+                <w:left w:w="15" w:type="dxa"/>
+                <w:bottom w:w="15" w:type="dxa"/>
+                <w:right w:w="15" w:type="dxa"/>
+              </w:tblCellMar>
+              <w:tblLook w:val="04A0" w:firstRow="1" w:lastRow="0" w:firstColumn="1" w:lastColumn="0" w:noHBand="0" w:noVBand="1"/>
+            </w:tblPr>
+            <w:tblGrid>
+              <w:gridCol w:w="2089"/>
+            </w:tblGrid>
+            <w:tr>
+              <w:trPr>
+                <w:tblCellSpacing w:w="15" w:type="dxa"/>
+              </w:trPr>
+              <w:tc>
+                <w:tcPr>
+                  <w:tcW w:w="0" w:type="auto"/>
+                  <w:vAlign w:val="center"/>
+                  <w:hideMark/>
+                </w:tcPr>
+                <w:tbl>
+                  <w:tblPr>
+                    <w:tblW w:w="0" w:type="auto"/>
+                    <w:tblCellSpacing w:w="15" w:type="dxa"/>
+                    <w:tblCellMar>
+                      <w:top w:w="15" w:type="dxa"/>
+                      <w:left w:w="15" w:type="dxa"/>
+                      <w:bottom w:w="15" w:type="dxa"/>
+                      <w:right w:w="15" w:type="dxa"/>
+                    </w:tblCellMar>
+                    <w:tblLook w:val="04A0" w:firstRow="1" w:lastRow="0" w:firstColumn="1" w:lastColumn="0" w:noHBand="0" w:noVBand="1"/>
+                  </w:tblPr>
+                  <w:tblGrid>
+                    <w:gridCol w:w="96"/>
+                  </w:tblGrid>
+                  <w:tr>
+                    <w:trPr>
+                      <w:tblCellSpacing w:w="15" w:type="dxa"/>
+                    </w:trPr>
+                    <w:tc>
+                      <w:tcPr>
+                        <w:tcW w:w="0" w:type="auto"/>
+                        <w:vAlign w:val="center"/>
+                        <w:hideMark/>
+                      </w:tcPr>
+                      <w:p/>
+                    </w:tc>
+                  </w:tr>
+                </w:tbl>
+                <w:p>
+                  <w:pPr>
+                    <w:rPr>
+                      <w:vanish/>
+                    </w:rPr>
+                  </w:pPr>
+                </w:p>
+                <w:tbl>
+                  <w:tblPr>
+                    <w:tblW w:w="0" w:type="auto"/>
+                    <w:tblCellSpacing w:w="15" w:type="dxa"/>
+                    <w:tblCellMar>
+                      <w:top w:w="15" w:type="dxa"/>
+                      <w:left w:w="15" w:type="dxa"/>
+                      <w:bottom w:w="15" w:type="dxa"/>
+                      <w:right w:w="15" w:type="dxa"/>
+                    </w:tblCellMar>
+                    <w:tblLook w:val="04A0" w:firstRow="1" w:lastRow="0" w:firstColumn="1" w:lastColumn="0" w:noHBand="0" w:noVBand="1"/>
+                  </w:tblPr>
+                  <w:tblGrid>
+                    <w:gridCol w:w="1999"/>
+                  </w:tblGrid>
+                  <w:tr>
+                    <w:trPr>
+                      <w:tblCellSpacing w:w="15" w:type="dxa"/>
+                    </w:trPr>
+                    <w:tc>
+                      <w:tcPr>
+                        <w:tcW w:w="0" w:type="auto"/>
+                        <w:vAlign w:val="center"/>
+                        <w:hideMark/>
+                      </w:tcPr>
+                      <w:p>
+                        <w:r>
+                          <w:t xml:space="preserve">Correctness of filter </w:t>
+                        </w:r>
+                        <w:proofErr w:type="spellStart"/>
+                        <w:r>
+                          <w:t>behavior</w:t>
+                        </w:r>
+                        <w:proofErr w:type="spellEnd"/>
+                        <w:r>
+                          <w:t xml:space="preserve"> when no elements match and when input is null/undefined</w:t>
+                        </w:r>
+                      </w:p>
+                    </w:tc>
+                  </w:tr>
+                </w:tbl>
+                <w:p/>
+              </w:tc>
+            </w:tr>
+          </w:tbl>
+          <w:p/>
+        </w:tc>
+        <w:tc>
+          <w:tcPr>
+            <w:tcW w:w="0" w:type="auto"/>
+            <w:tcBorders>
+              <w:top w:val="single" w:sz="4" w:space="0" w:color="000000"/>
+              <w:left w:val="single" w:sz="4" w:space="0" w:color="000000"/>
+              <w:bottom w:val="single" w:sz="4" w:space="0" w:color="000000"/>
+              <w:right w:val="single" w:sz="4" w:space="0" w:color="000000"/>
+            </w:tcBorders>
+            <w:tcMar>
+              <w:top w:w="20" w:type="dxa"/>
+              <w:left w:w="20" w:type="dxa"/>
+              <w:bottom w:w="100" w:type="dxa"/>
+              <w:right w:w="20" w:type="dxa"/>
+            </w:tcMar>
+            <w:vAlign w:val="bottom"/>
+            <w:hideMark/>
+          </w:tcPr>
+          <w:p>
+            <w:r>
+              <w:t>Black-box unit testing using Jest.</w:t>
+            </w:r>
+          </w:p>
+        </w:tc>
+        <w:tc>
+          <w:tcPr>
+            <w:tcW w:w="0" w:type="auto"/>
+            <w:tcBorders>
+              <w:top w:val="single" w:sz="4" w:space="0" w:color="000000"/>
+              <w:left w:val="single" w:sz="4" w:space="0" w:color="000000"/>
+              <w:bottom w:val="single" w:sz="4" w:space="0" w:color="000000"/>
+              <w:right w:val="single" w:sz="4" w:space="0" w:color="000000"/>
+            </w:tcBorders>
+            <w:tcMar>
+              <w:top w:w="20" w:type="dxa"/>
+              <w:left w:w="20" w:type="dxa"/>
+              <w:bottom w:w="100" w:type="dxa"/>
+              <w:right w:w="20" w:type="dxa"/>
+            </w:tcMar>
+            <w:vAlign w:val="bottom"/>
+            <w:hideMark/>
+          </w:tcPr>
+          <w:p>
+            <w:r>
+              <w:t>filter([1, 2, 3], n &gt; 100) and filter(null/undefined, () =&gt; true) return [[]] instead of expected empty array []</w:t>
+            </w:r>
+          </w:p>
+        </w:tc>
+        <w:tc>
+          <w:tcPr>
+            <w:tcW w:w="0" w:type="auto"/>
+            <w:tcBorders>
+              <w:top w:val="single" w:sz="4" w:space="0" w:color="000000"/>
+              <w:left w:val="single" w:sz="4" w:space="0" w:color="000000"/>
+              <w:bottom w:val="single" w:sz="4" w:space="0" w:color="000000"/>
+              <w:right w:val="single" w:sz="4" w:space="0" w:color="000000"/>
+            </w:tcBorders>
+            <w:tcMar>
+              <w:top w:w="20" w:type="dxa"/>
+              <w:left w:w="20" w:type="dxa"/>
+              <w:bottom w:w="100" w:type="dxa"/>
+              <w:right w:w="20" w:type="dxa"/>
+            </w:tcMar>
+            <w:vAlign w:val="bottom"/>
+            <w:hideMark/>
+          </w:tcPr>
+          <w:p>
+            <w:r>
+              <w:t xml:space="preserve">Root cause appears to be </w:t>
+            </w:r>
+            <w:proofErr w:type="spellStart"/>
+            <w:r>
+              <w:t>const</w:t>
+            </w:r>
+            <w:proofErr w:type="spellEnd"/>
+            <w:r>
+              <w:t xml:space="preserve"> result = [[]] in filter, which leaves a stray empty array when there are zero matches. jest </w:t>
             </w:r>
           </w:p>
         </w:tc>

</xml_diff>

<commit_message>
ai assisted keys test suite and bug report
</commit_message>
<xml_diff>
--- a/foundBugs.docx
+++ b/foundBugs.docx
@@ -175,15 +175,7 @@
               <w:t xml:space="preserve">, </w:t>
             </w:r>
             <w:r>
-              <w:t>Jest test runner with ES module support (node --experimental-</w:t>
-            </w:r>
-            <w:proofErr w:type="spellStart"/>
-            <w:r>
-              <w:t>vm</w:t>
-            </w:r>
-            <w:proofErr w:type="spellEnd"/>
-            <w:r>
-              <w:t>-modules)</w:t>
+              <w:t>Jest test runner with ES module support (node --experimental-vm-modules)</w:t>
             </w:r>
           </w:p>
         </w:tc>
@@ -267,15 +259,7 @@
               </w:numPr>
             </w:pPr>
             <w:r>
-              <w:t xml:space="preserve">Test framework: Jest (with </w:t>
-            </w:r>
-            <w:proofErr w:type="spellStart"/>
-            <w:r>
-              <w:t>jest.config.cjs</w:t>
-            </w:r>
-            <w:proofErr w:type="spellEnd"/>
-            <w:r>
-              <w:t>)</w:t>
+              <w:t>Test framework: Jest (with jest.config.cjs)</w:t>
             </w:r>
           </w:p>
           <w:p>
@@ -627,71 +611,56 @@
           </w:tcPr>
           <w:p>
             <w:r>
-              <w:t xml:space="preserve">Correctness of counting </w:t>
-            </w:r>
-            <w:proofErr w:type="spellStart"/>
-            <w:r>
-              <w:t>behavior</w:t>
-            </w:r>
-            <w:proofErr w:type="spellEnd"/>
-            <w:r>
-              <w:t xml:space="preserve"> for </w:t>
-            </w:r>
-            <w:proofErr w:type="spellStart"/>
+              <w:t>Correctness of counting behavior for countBy</w:t>
+            </w:r>
+          </w:p>
+        </w:tc>
+        <w:tc>
+          <w:tcPr>
+            <w:tcW w:w="0" w:type="auto"/>
+            <w:tcBorders>
+              <w:top w:val="single" w:sz="4" w:space="0" w:color="000000"/>
+              <w:left w:val="single" w:sz="4" w:space="0" w:color="000000"/>
+              <w:bottom w:val="single" w:sz="4" w:space="0" w:color="000000"/>
+              <w:right w:val="single" w:sz="4" w:space="0" w:color="000000"/>
+            </w:tcBorders>
+            <w:tcMar>
+              <w:top w:w="20" w:type="dxa"/>
+              <w:left w:w="20" w:type="dxa"/>
+              <w:bottom w:w="100" w:type="dxa"/>
+              <w:right w:w="20" w:type="dxa"/>
+            </w:tcMar>
+            <w:vAlign w:val="bottom"/>
+            <w:hideMark/>
+          </w:tcPr>
+          <w:p>
+            <w:r>
+              <w:t>Black-box unit testing using Jest.</w:t>
+            </w:r>
+          </w:p>
+        </w:tc>
+        <w:tc>
+          <w:tcPr>
+            <w:tcW w:w="0" w:type="auto"/>
+            <w:tcBorders>
+              <w:top w:val="single" w:sz="4" w:space="0" w:color="000000"/>
+              <w:left w:val="single" w:sz="4" w:space="0" w:color="000000"/>
+              <w:bottom w:val="single" w:sz="4" w:space="0" w:color="000000"/>
+              <w:right w:val="single" w:sz="4" w:space="0" w:color="000000"/>
+            </w:tcBorders>
+            <w:tcMar>
+              <w:top w:w="20" w:type="dxa"/>
+              <w:left w:w="20" w:type="dxa"/>
+              <w:bottom w:w="100" w:type="dxa"/>
+              <w:right w:w="20" w:type="dxa"/>
+            </w:tcMar>
+            <w:vAlign w:val="bottom"/>
+            <w:hideMark/>
+          </w:tcPr>
+          <w:p>
             <w:r>
               <w:t>countBy</w:t>
             </w:r>
-            <w:proofErr w:type="spellEnd"/>
-          </w:p>
-        </w:tc>
-        <w:tc>
-          <w:tcPr>
-            <w:tcW w:w="0" w:type="auto"/>
-            <w:tcBorders>
-              <w:top w:val="single" w:sz="4" w:space="0" w:color="000000"/>
-              <w:left w:val="single" w:sz="4" w:space="0" w:color="000000"/>
-              <w:bottom w:val="single" w:sz="4" w:space="0" w:color="000000"/>
-              <w:right w:val="single" w:sz="4" w:space="0" w:color="000000"/>
-            </w:tcBorders>
-            <w:tcMar>
-              <w:top w:w="20" w:type="dxa"/>
-              <w:left w:w="20" w:type="dxa"/>
-              <w:bottom w:w="100" w:type="dxa"/>
-              <w:right w:w="20" w:type="dxa"/>
-            </w:tcMar>
-            <w:vAlign w:val="bottom"/>
-            <w:hideMark/>
-          </w:tcPr>
-          <w:p>
-            <w:r>
-              <w:t>Black-box unit testing using Jest.</w:t>
-            </w:r>
-          </w:p>
-        </w:tc>
-        <w:tc>
-          <w:tcPr>
-            <w:tcW w:w="0" w:type="auto"/>
-            <w:tcBorders>
-              <w:top w:val="single" w:sz="4" w:space="0" w:color="000000"/>
-              <w:left w:val="single" w:sz="4" w:space="0" w:color="000000"/>
-              <w:bottom w:val="single" w:sz="4" w:space="0" w:color="000000"/>
-              <w:right w:val="single" w:sz="4" w:space="0" w:color="000000"/>
-            </w:tcBorders>
-            <w:tcMar>
-              <w:top w:w="20" w:type="dxa"/>
-              <w:left w:w="20" w:type="dxa"/>
-              <w:bottom w:w="100" w:type="dxa"/>
-              <w:right w:w="20" w:type="dxa"/>
-            </w:tcMar>
-            <w:vAlign w:val="bottom"/>
-            <w:hideMark/>
-          </w:tcPr>
-          <w:p>
-            <w:proofErr w:type="spellStart"/>
-            <w:r>
-              <w:t>countBy</w:t>
-            </w:r>
-            <w:proofErr w:type="spellEnd"/>
             <w:r>
               <w:t>()</w:t>
             </w:r>
@@ -953,29 +922,8 @@
           </w:tcPr>
           <w:p>
             <w:r>
-              <w:t xml:space="preserve">Correctness of </w:t>
-            </w:r>
-            <w:proofErr w:type="spellStart"/>
-            <w:r>
-              <w:t>SameValueZero</w:t>
-            </w:r>
-            <w:proofErr w:type="spellEnd"/>
-            <w:r>
-              <w:t xml:space="preserve">-like comparison </w:t>
-            </w:r>
-            <w:proofErr w:type="spellStart"/>
-            <w:r>
-              <w:t>behavior</w:t>
-            </w:r>
-            <w:proofErr w:type="spellEnd"/>
-            <w:r>
-              <w:t xml:space="preserve"> in </w:t>
-            </w:r>
-            <w:proofErr w:type="spellStart"/>
-            <w:r>
-              <w:t>eq</w:t>
-            </w:r>
-            <w:proofErr w:type="spellEnd"/>
+              <w:t>Correctness of SameValueZero-like comparison behavior in eq</w:t>
+            </w:r>
           </w:p>
         </w:tc>
         <w:tc>
@@ -1021,21 +969,8 @@
             <w:hideMark/>
           </w:tcPr>
           <w:p>
-            <w:proofErr w:type="spellStart"/>
-            <w:r>
-              <w:t>eq</w:t>
-            </w:r>
-            <w:proofErr w:type="spellEnd"/>
-            <w:r>
-              <w:t xml:space="preserve">('a', Object('a')) returns true, but documentation and </w:t>
-            </w:r>
-            <w:proofErr w:type="spellStart"/>
-            <w:r>
-              <w:t>SameValueZero</w:t>
-            </w:r>
-            <w:proofErr w:type="spellEnd"/>
-            <w:r>
-              <w:t xml:space="preserve"> semantics expect false</w:t>
+            <w:r>
+              <w:t>eq('a', Object('a')) returns true, but documentation and SameValueZero semantics expect false</w:t>
             </w:r>
           </w:p>
         </w:tc>
@@ -1344,15 +1279,7 @@
                 </w:tcPr>
                 <w:p>
                   <w:r>
-                    <w:t xml:space="preserve">Default word-splitting </w:t>
-                  </w:r>
-                  <w:proofErr w:type="spellStart"/>
-                  <w:r>
-                    <w:t>behavior</w:t>
-                  </w:r>
-                  <w:proofErr w:type="spellEnd"/>
-                  <w:r>
-                    <w:t xml:space="preserve"> for alphanumeric text</w:t>
+                    <w:t>Default word-splitting behavior for alphanumeric text</w:t>
                   </w:r>
                 </w:p>
               </w:tc>
@@ -1434,15 +1361,7 @@
               <w:br/>
             </w:r>
             <w:r>
-              <w:t>ASCII regex (</w:t>
-            </w:r>
-            <w:proofErr w:type="spellStart"/>
-            <w:r>
-              <w:t>reAsciiWord</w:t>
-            </w:r>
-            <w:proofErr w:type="spellEnd"/>
-            <w:r>
-              <w:t>) treats digits and letters as separate segments, not merged tokens.</w:t>
+              <w:t>ASCII regex (reAsciiWord) treats digits and letters as separate segments, not merged tokens.</w:t>
             </w:r>
           </w:p>
         </w:tc>
@@ -1867,29 +1786,8 @@
             <w:r>
               <w:br/>
             </w:r>
-            <w:proofErr w:type="spellStart"/>
-            <w:r>
-              <w:t>Behavior</w:t>
-            </w:r>
-            <w:proofErr w:type="spellEnd"/>
-            <w:r>
-              <w:t xml:space="preserve"> suggests </w:t>
-            </w:r>
-            <w:proofErr w:type="spellStart"/>
-            <w:r>
-              <w:t>toString</w:t>
-            </w:r>
-            <w:proofErr w:type="spellEnd"/>
-            <w:r>
-              <w:t xml:space="preserve">(null) → "null" and </w:t>
-            </w:r>
-            <w:proofErr w:type="spellStart"/>
-            <w:r>
-              <w:t>upperFirst</w:t>
-            </w:r>
-            <w:proofErr w:type="spellEnd"/>
-            <w:r>
-              <w:t xml:space="preserve"> → "Null". May cause null values to show as "Null" in UI instead of blank.</w:t>
+            <w:r>
+              <w:t>Behavior suggests toString(null) → "null" and upperFirst → "Null". May cause null values to show as "Null" in UI instead of blank.</w:t>
             </w:r>
           </w:p>
         </w:tc>
@@ -1914,10 +1812,10 @@
       </w:tblPr>
       <w:tblGrid>
         <w:gridCol w:w="622"/>
-        <w:gridCol w:w="2348"/>
-        <w:gridCol w:w="1285"/>
-        <w:gridCol w:w="2841"/>
-        <w:gridCol w:w="1920"/>
+        <w:gridCol w:w="2368"/>
+        <w:gridCol w:w="1291"/>
+        <w:gridCol w:w="2862"/>
+        <w:gridCol w:w="1873"/>
       </w:tblGrid>
       <w:tr>
         <w:trPr>
@@ -2089,13 +1987,7 @@
           </w:tcPr>
           <w:p>
             <w:r>
-              <w:t>12:</w:t>
-            </w:r>
-            <w:r>
-              <w:t>4</w:t>
-            </w:r>
-            <w:r>
-              <w:t>0</w:t>
+              <w:t>12:40</w:t>
             </w:r>
           </w:p>
         </w:tc>
@@ -2166,7 +2058,7 @@
               <w:tblLook w:val="04A0" w:firstRow="1" w:lastRow="0" w:firstColumn="1" w:lastColumn="0" w:noHBand="0" w:noVBand="1"/>
             </w:tblPr>
             <w:tblGrid>
-              <w:gridCol w:w="2089"/>
+              <w:gridCol w:w="2308"/>
             </w:tblGrid>
             <w:tr>
               <w:trPr>
@@ -2227,7 +2119,7 @@
                     <w:tblLook w:val="04A0" w:firstRow="1" w:lastRow="0" w:firstColumn="1" w:lastColumn="0" w:noHBand="0" w:noVBand="1"/>
                   </w:tblPr>
                   <w:tblGrid>
-                    <w:gridCol w:w="1999"/>
+                    <w:gridCol w:w="2218"/>
                   </w:tblGrid>
                   <w:tr>
                     <w:trPr>
@@ -2241,15 +2133,7 @@
                       </w:tcPr>
                       <w:p>
                         <w:r>
-                          <w:t xml:space="preserve">Correctness of filter </w:t>
-                        </w:r>
-                        <w:proofErr w:type="spellStart"/>
-                        <w:r>
-                          <w:t>behavior</w:t>
-                        </w:r>
-                        <w:proofErr w:type="spellEnd"/>
-                        <w:r>
-                          <w:t xml:space="preserve"> when no elements match and when input is null/undefined</w:t>
+                          <w:t>Correctness of filter behavior when no elements match and when input is null/undefined</w:t>
                         </w:r>
                       </w:p>
                     </w:tc>
@@ -2329,15 +2213,448 @@
           </w:tcPr>
           <w:p>
             <w:r>
-              <w:t xml:space="preserve">Root cause appears to be </w:t>
-            </w:r>
-            <w:proofErr w:type="spellStart"/>
-            <w:r>
-              <w:t>const</w:t>
-            </w:r>
-            <w:proofErr w:type="spellEnd"/>
-            <w:r>
-              <w:t xml:space="preserve"> result = [[]] in filter, which leaves a stray empty array when there are zero matches. jest </w:t>
+              <w:rPr>
+                <w:rStyle w:val="HTMLCode"/>
+                <w:rFonts w:asciiTheme="minorHAnsi" w:eastAsiaTheme="majorEastAsia" w:hAnsiTheme="minorHAnsi"/>
+                <w:sz w:val="22"/>
+                <w:szCs w:val="22"/>
+              </w:rPr>
+              <w:t xml:space="preserve">Suspected cause: </w:t>
+            </w:r>
+            <w:r>
+              <w:t xml:space="preserve">const result = [[]] in filter, which leaves a stray empty array when there are zero matches </w:t>
+            </w:r>
+          </w:p>
+        </w:tc>
+      </w:tr>
+    </w:tbl>
+    <w:p/>
+    <w:tbl>
+      <w:tblPr>
+        <w:tblW w:w="0" w:type="auto"/>
+        <w:tblCellMar>
+          <w:top w:w="15" w:type="dxa"/>
+          <w:left w:w="15" w:type="dxa"/>
+          <w:bottom w:w="15" w:type="dxa"/>
+          <w:right w:w="15" w:type="dxa"/>
+        </w:tblCellMar>
+        <w:tblLook w:val="04A0" w:firstRow="1" w:lastRow="0" w:firstColumn="1" w:lastColumn="0" w:noHBand="0" w:noVBand="1"/>
+      </w:tblPr>
+      <w:tblGrid>
+        <w:gridCol w:w="622"/>
+        <w:gridCol w:w="1379"/>
+        <w:gridCol w:w="1368"/>
+        <w:gridCol w:w="2229"/>
+        <w:gridCol w:w="3418"/>
+      </w:tblGrid>
+      <w:tr>
+        <w:trPr>
+          <w:trHeight w:val="640"/>
+        </w:trPr>
+        <w:tc>
+          <w:tcPr>
+            <w:tcW w:w="0" w:type="auto"/>
+            <w:tcBorders>
+              <w:top w:val="single" w:sz="4" w:space="0" w:color="000000"/>
+              <w:left w:val="single" w:sz="4" w:space="0" w:color="000000"/>
+              <w:bottom w:val="single" w:sz="4" w:space="0" w:color="000000"/>
+              <w:right w:val="single" w:sz="4" w:space="0" w:color="000000"/>
+            </w:tcBorders>
+            <w:tcMar>
+              <w:top w:w="20" w:type="dxa"/>
+              <w:left w:w="20" w:type="dxa"/>
+              <w:bottom w:w="100" w:type="dxa"/>
+              <w:right w:w="20" w:type="dxa"/>
+            </w:tcMar>
+            <w:vAlign w:val="bottom"/>
+            <w:hideMark/>
+          </w:tcPr>
+          <w:p>
+            <w:r>
+              <w:rPr>
+                <w:b/>
+                <w:bCs/>
+              </w:rPr>
+              <w:t>Time</w:t>
+            </w:r>
+          </w:p>
+        </w:tc>
+        <w:tc>
+          <w:tcPr>
+            <w:tcW w:w="0" w:type="auto"/>
+            <w:tcBorders>
+              <w:top w:val="single" w:sz="4" w:space="0" w:color="000000"/>
+              <w:left w:val="single" w:sz="4" w:space="0" w:color="000000"/>
+              <w:bottom w:val="single" w:sz="4" w:space="0" w:color="000000"/>
+              <w:right w:val="single" w:sz="4" w:space="0" w:color="000000"/>
+            </w:tcBorders>
+            <w:tcMar>
+              <w:top w:w="20" w:type="dxa"/>
+              <w:left w:w="20" w:type="dxa"/>
+              <w:bottom w:w="100" w:type="dxa"/>
+              <w:right w:w="20" w:type="dxa"/>
+            </w:tcMar>
+            <w:vAlign w:val="bottom"/>
+            <w:hideMark/>
+          </w:tcPr>
+          <w:p>
+            <w:r>
+              <w:rPr>
+                <w:b/>
+                <w:bCs/>
+              </w:rPr>
+              <w:t>Properties to test</w:t>
+            </w:r>
+          </w:p>
+        </w:tc>
+        <w:tc>
+          <w:tcPr>
+            <w:tcW w:w="0" w:type="auto"/>
+            <w:tcBorders>
+              <w:top w:val="single" w:sz="4" w:space="0" w:color="000000"/>
+              <w:left w:val="single" w:sz="4" w:space="0" w:color="000000"/>
+              <w:bottom w:val="single" w:sz="4" w:space="0" w:color="000000"/>
+              <w:right w:val="single" w:sz="4" w:space="0" w:color="000000"/>
+            </w:tcBorders>
+            <w:tcMar>
+              <w:top w:w="20" w:type="dxa"/>
+              <w:left w:w="20" w:type="dxa"/>
+              <w:bottom w:w="100" w:type="dxa"/>
+              <w:right w:w="20" w:type="dxa"/>
+            </w:tcMar>
+            <w:vAlign w:val="bottom"/>
+            <w:hideMark/>
+          </w:tcPr>
+          <w:p>
+            <w:r>
+              <w:rPr>
+                <w:b/>
+                <w:bCs/>
+              </w:rPr>
+              <w:t>Approach</w:t>
+            </w:r>
+          </w:p>
+        </w:tc>
+        <w:tc>
+          <w:tcPr>
+            <w:tcW w:w="0" w:type="auto"/>
+            <w:tcBorders>
+              <w:top w:val="single" w:sz="4" w:space="0" w:color="000000"/>
+              <w:left w:val="single" w:sz="4" w:space="0" w:color="000000"/>
+              <w:bottom w:val="single" w:sz="4" w:space="0" w:color="000000"/>
+              <w:right w:val="single" w:sz="4" w:space="0" w:color="000000"/>
+            </w:tcBorders>
+            <w:tcMar>
+              <w:top w:w="20" w:type="dxa"/>
+              <w:left w:w="20" w:type="dxa"/>
+              <w:bottom w:w="100" w:type="dxa"/>
+              <w:right w:w="20" w:type="dxa"/>
+            </w:tcMar>
+            <w:vAlign w:val="bottom"/>
+            <w:hideMark/>
+          </w:tcPr>
+          <w:p>
+            <w:r>
+              <w:rPr>
+                <w:b/>
+                <w:bCs/>
+              </w:rPr>
+              <w:t>Found failures</w:t>
+            </w:r>
+          </w:p>
+        </w:tc>
+        <w:tc>
+          <w:tcPr>
+            <w:tcW w:w="0" w:type="auto"/>
+            <w:tcBorders>
+              <w:top w:val="single" w:sz="4" w:space="0" w:color="000000"/>
+              <w:left w:val="single" w:sz="4" w:space="0" w:color="000000"/>
+              <w:bottom w:val="single" w:sz="4" w:space="0" w:color="000000"/>
+              <w:right w:val="single" w:sz="4" w:space="0" w:color="000000"/>
+            </w:tcBorders>
+            <w:tcMar>
+              <w:top w:w="20" w:type="dxa"/>
+              <w:left w:w="20" w:type="dxa"/>
+              <w:bottom w:w="100" w:type="dxa"/>
+              <w:right w:w="20" w:type="dxa"/>
+            </w:tcMar>
+            <w:vAlign w:val="bottom"/>
+            <w:hideMark/>
+          </w:tcPr>
+          <w:p>
+            <w:r>
+              <w:rPr>
+                <w:b/>
+                <w:bCs/>
+              </w:rPr>
+              <w:t>Other notes</w:t>
+            </w:r>
+          </w:p>
+        </w:tc>
+      </w:tr>
+      <w:tr>
+        <w:trPr>
+          <w:trHeight w:val="640"/>
+        </w:trPr>
+        <w:tc>
+          <w:tcPr>
+            <w:tcW w:w="0" w:type="auto"/>
+            <w:tcBorders>
+              <w:top w:val="single" w:sz="4" w:space="0" w:color="000000"/>
+              <w:left w:val="single" w:sz="4" w:space="0" w:color="000000"/>
+              <w:bottom w:val="single" w:sz="4" w:space="0" w:color="000000"/>
+              <w:right w:val="single" w:sz="4" w:space="0" w:color="000000"/>
+            </w:tcBorders>
+            <w:tcMar>
+              <w:top w:w="20" w:type="dxa"/>
+              <w:left w:w="20" w:type="dxa"/>
+              <w:bottom w:w="100" w:type="dxa"/>
+              <w:right w:w="20" w:type="dxa"/>
+            </w:tcMar>
+            <w:vAlign w:val="bottom"/>
+            <w:hideMark/>
+          </w:tcPr>
+          <w:p>
+            <w:r>
+              <w:t>13:00</w:t>
+            </w:r>
+          </w:p>
+        </w:tc>
+        <w:tc>
+          <w:tcPr>
+            <w:tcW w:w="0" w:type="auto"/>
+            <w:tcBorders>
+              <w:top w:val="single" w:sz="4" w:space="0" w:color="000000"/>
+              <w:left w:val="single" w:sz="4" w:space="0" w:color="000000"/>
+              <w:bottom w:val="single" w:sz="4" w:space="0" w:color="000000"/>
+              <w:right w:val="single" w:sz="4" w:space="0" w:color="000000"/>
+            </w:tcBorders>
+            <w:tcMar>
+              <w:top w:w="20" w:type="dxa"/>
+              <w:left w:w="20" w:type="dxa"/>
+              <w:bottom w:w="100" w:type="dxa"/>
+              <w:right w:w="20" w:type="dxa"/>
+            </w:tcMar>
+            <w:vAlign w:val="bottom"/>
+            <w:hideMark/>
+          </w:tcPr>
+          <w:tbl>
+            <w:tblPr>
+              <w:tblW w:w="0" w:type="auto"/>
+              <w:tblCellSpacing w:w="15" w:type="dxa"/>
+              <w:tblCellMar>
+                <w:top w:w="15" w:type="dxa"/>
+                <w:left w:w="15" w:type="dxa"/>
+                <w:bottom w:w="15" w:type="dxa"/>
+                <w:right w:w="15" w:type="dxa"/>
+              </w:tblCellMar>
+              <w:tblLook w:val="04A0" w:firstRow="1" w:lastRow="0" w:firstColumn="1" w:lastColumn="0" w:noHBand="0" w:noVBand="1"/>
+            </w:tblPr>
+            <w:tblGrid>
+              <w:gridCol w:w="96"/>
+            </w:tblGrid>
+            <w:tr>
+              <w:trPr>
+                <w:tblCellSpacing w:w="15" w:type="dxa"/>
+              </w:trPr>
+              <w:tc>
+                <w:tcPr>
+                  <w:tcW w:w="0" w:type="auto"/>
+                  <w:vAlign w:val="center"/>
+                  <w:hideMark/>
+                </w:tcPr>
+                <w:p/>
+              </w:tc>
+            </w:tr>
+          </w:tbl>
+          <w:p>
+            <w:pPr>
+              <w:rPr>
+                <w:vanish/>
+              </w:rPr>
+            </w:pPr>
+          </w:p>
+          <w:tbl>
+            <w:tblPr>
+              <w:tblW w:w="0" w:type="auto"/>
+              <w:tblCellSpacing w:w="15" w:type="dxa"/>
+              <w:tblCellMar>
+                <w:top w:w="15" w:type="dxa"/>
+                <w:left w:w="15" w:type="dxa"/>
+                <w:bottom w:w="15" w:type="dxa"/>
+                <w:right w:w="15" w:type="dxa"/>
+              </w:tblCellMar>
+              <w:tblLook w:val="04A0" w:firstRow="1" w:lastRow="0" w:firstColumn="1" w:lastColumn="0" w:noHBand="0" w:noVBand="1"/>
+            </w:tblPr>
+            <w:tblGrid>
+              <w:gridCol w:w="1300"/>
+            </w:tblGrid>
+            <w:tr>
+              <w:trPr>
+                <w:tblCellSpacing w:w="15" w:type="dxa"/>
+              </w:trPr>
+              <w:tc>
+                <w:tcPr>
+                  <w:tcW w:w="0" w:type="auto"/>
+                  <w:vAlign w:val="center"/>
+                  <w:hideMark/>
+                </w:tcPr>
+                <w:tbl>
+                  <w:tblPr>
+                    <w:tblW w:w="0" w:type="auto"/>
+                    <w:tblCellSpacing w:w="15" w:type="dxa"/>
+                    <w:tblCellMar>
+                      <w:top w:w="15" w:type="dxa"/>
+                      <w:left w:w="15" w:type="dxa"/>
+                      <w:bottom w:w="15" w:type="dxa"/>
+                      <w:right w:w="15" w:type="dxa"/>
+                    </w:tblCellMar>
+                    <w:tblLook w:val="04A0" w:firstRow="1" w:lastRow="0" w:firstColumn="1" w:lastColumn="0" w:noHBand="0" w:noVBand="1"/>
+                  </w:tblPr>
+                  <w:tblGrid>
+                    <w:gridCol w:w="96"/>
+                  </w:tblGrid>
+                  <w:tr>
+                    <w:trPr>
+                      <w:tblCellSpacing w:w="15" w:type="dxa"/>
+                    </w:trPr>
+                    <w:tc>
+                      <w:tcPr>
+                        <w:tcW w:w="0" w:type="auto"/>
+                        <w:vAlign w:val="center"/>
+                        <w:hideMark/>
+                      </w:tcPr>
+                      <w:p/>
+                    </w:tc>
+                  </w:tr>
+                </w:tbl>
+                <w:p>
+                  <w:pPr>
+                    <w:rPr>
+                      <w:vanish/>
+                    </w:rPr>
+                  </w:pPr>
+                </w:p>
+                <w:tbl>
+                  <w:tblPr>
+                    <w:tblW w:w="0" w:type="auto"/>
+                    <w:tblCellSpacing w:w="15" w:type="dxa"/>
+                    <w:tblCellMar>
+                      <w:top w:w="15" w:type="dxa"/>
+                      <w:left w:w="15" w:type="dxa"/>
+                      <w:bottom w:w="15" w:type="dxa"/>
+                      <w:right w:w="15" w:type="dxa"/>
+                    </w:tblCellMar>
+                    <w:tblLook w:val="04A0" w:firstRow="1" w:lastRow="0" w:firstColumn="1" w:lastColumn="0" w:noHBand="0" w:noVBand="1"/>
+                  </w:tblPr>
+                  <w:tblGrid>
+                    <w:gridCol w:w="1210"/>
+                  </w:tblGrid>
+                  <w:tr>
+                    <w:trPr>
+                      <w:tblCellSpacing w:w="15" w:type="dxa"/>
+                    </w:trPr>
+                    <w:tc>
+                      <w:tcPr>
+                        <w:tcW w:w="0" w:type="auto"/>
+                        <w:vAlign w:val="center"/>
+                        <w:hideMark/>
+                      </w:tcPr>
+                      <w:p>
+                        <w:r>
+                          <w:t>Behavior of keys with sparse arrays</w:t>
+                        </w:r>
+                      </w:p>
+                    </w:tc>
+                  </w:tr>
+                </w:tbl>
+                <w:p/>
+              </w:tc>
+            </w:tr>
+          </w:tbl>
+          <w:p/>
+        </w:tc>
+        <w:tc>
+          <w:tcPr>
+            <w:tcW w:w="0" w:type="auto"/>
+            <w:tcBorders>
+              <w:top w:val="single" w:sz="4" w:space="0" w:color="000000"/>
+              <w:left w:val="single" w:sz="4" w:space="0" w:color="000000"/>
+              <w:bottom w:val="single" w:sz="4" w:space="0" w:color="000000"/>
+              <w:right w:val="single" w:sz="4" w:space="0" w:color="000000"/>
+            </w:tcBorders>
+            <w:tcMar>
+              <w:top w:w="20" w:type="dxa"/>
+              <w:left w:w="20" w:type="dxa"/>
+              <w:bottom w:w="100" w:type="dxa"/>
+              <w:right w:w="20" w:type="dxa"/>
+            </w:tcMar>
+            <w:vAlign w:val="bottom"/>
+            <w:hideMark/>
+          </w:tcPr>
+          <w:p>
+            <w:r>
+              <w:t>AI-assisted edge-case unit testing using Jest</w:t>
+            </w:r>
+          </w:p>
+        </w:tc>
+        <w:tc>
+          <w:tcPr>
+            <w:tcW w:w="0" w:type="auto"/>
+            <w:tcBorders>
+              <w:top w:val="single" w:sz="4" w:space="0" w:color="000000"/>
+              <w:left w:val="single" w:sz="4" w:space="0" w:color="000000"/>
+              <w:bottom w:val="single" w:sz="4" w:space="0" w:color="000000"/>
+              <w:right w:val="single" w:sz="4" w:space="0" w:color="000000"/>
+            </w:tcBorders>
+            <w:tcMar>
+              <w:top w:w="20" w:type="dxa"/>
+              <w:left w:w="20" w:type="dxa"/>
+              <w:bottom w:w="100" w:type="dxa"/>
+              <w:right w:w="20" w:type="dxa"/>
+            </w:tcMar>
+            <w:vAlign w:val="bottom"/>
+            <w:hideMark/>
+          </w:tcPr>
+          <w:p>
+            <w:r>
+              <w:t>keys() incorrectly returns indices "0" and "1" for sparse arrays where no elements exist at those positions. Expected only ["2"], received ["0", "1", "2"]</w:t>
+            </w:r>
+          </w:p>
+        </w:tc>
+        <w:tc>
+          <w:tcPr>
+            <w:tcW w:w="0" w:type="auto"/>
+            <w:tcBorders>
+              <w:top w:val="single" w:sz="4" w:space="0" w:color="000000"/>
+              <w:left w:val="single" w:sz="4" w:space="0" w:color="000000"/>
+              <w:bottom w:val="single" w:sz="4" w:space="0" w:color="000000"/>
+              <w:right w:val="single" w:sz="4" w:space="0" w:color="000000"/>
+            </w:tcBorders>
+            <w:tcMar>
+              <w:top w:w="20" w:type="dxa"/>
+              <w:left w:w="20" w:type="dxa"/>
+              <w:bottom w:w="100" w:type="dxa"/>
+              <w:right w:w="20" w:type="dxa"/>
+            </w:tcMar>
+            <w:vAlign w:val="bottom"/>
+            <w:hideMark/>
+          </w:tcPr>
+          <w:p>
+            <w:pPr>
+              <w:rPr>
+                <w:sz w:val="22"/>
+                <w:szCs w:val="22"/>
+              </w:rPr>
+            </w:pPr>
+            <w:r>
+              <w:rPr>
+                <w:rStyle w:val="HTMLCode"/>
+                <w:rFonts w:asciiTheme="minorHAnsi" w:eastAsiaTheme="majorEastAsia" w:hAnsiTheme="minorHAnsi"/>
+                <w:sz w:val="22"/>
+                <w:szCs w:val="22"/>
+              </w:rPr>
+              <w:t>Suspected cause: arrayLikeKeys() treats array holes as enumerable indices, even though they are not actual own properties. This differs from native Object.keys(), which skips sparse positions. Potential mismatch between intended behavior and underlying implementation</w:t>
             </w:r>
           </w:p>
         </w:tc>
@@ -3543,6 +3860,19 @@
       <w:spacing w:val="5"/>
     </w:rPr>
   </w:style>
+  <w:style w:type="character" w:styleId="HTMLCode">
+    <w:name w:val="HTML Code"/>
+    <w:basedOn w:val="DefaultParagraphFont"/>
+    <w:uiPriority w:val="99"/>
+    <w:semiHidden/>
+    <w:unhideWhenUsed/>
+    <w:rsid w:val="00D35575"/>
+    <w:rPr>
+      <w:rFonts w:ascii="Courier New" w:eastAsia="Times New Roman" w:hAnsi="Courier New" w:cs="Courier New"/>
+      <w:sz w:val="20"/>
+      <w:szCs w:val="20"/>
+    </w:rPr>
+  </w:style>
 </w:styles>
 </file>
 

</xml_diff>

<commit_message>
ai assisted isempty tests and bug report
</commit_message>
<xml_diff>
--- a/foundBugs.docx
+++ b/foundBugs.docx
@@ -658,11 +658,16 @@
             <w:hideMark/>
           </w:tcPr>
           <w:p>
+            <w:proofErr w:type="gramStart"/>
             <w:r>
               <w:t>countBy</w:t>
             </w:r>
             <w:r>
-              <w:t>()</w:t>
+              <w:t>(</w:t>
+            </w:r>
+            <w:proofErr w:type="gramEnd"/>
+            <w:r>
+              <w:t>)</w:t>
             </w:r>
             <w:r>
               <w:t xml:space="preserve"> under-counts occurrences by 1 for each key. The first occurrence of each key is counted as 0 instead of 1.</w:t>
@@ -969,8 +974,13 @@
             <w:hideMark/>
           </w:tcPr>
           <w:p>
-            <w:r>
-              <w:t>eq('a', Object('a')) returns true, but documentation and SameValueZero semantics expect false</w:t>
+            <w:proofErr w:type="gramStart"/>
+            <w:r>
+              <w:t>eq(</w:t>
+            </w:r>
+            <w:proofErr w:type="gramEnd"/>
+            <w:r>
+              <w:t>'a', Object('a')) returns true, but documentation and SameValueZero semantics expect false</w:t>
             </w:r>
           </w:p>
         </w:tc>
@@ -1330,8 +1340,13 @@
             <w:hideMark/>
           </w:tcPr>
           <w:p>
-            <w:r>
-              <w:t>words('item1 item2a 123abc') splits incorrectly: returns ["item","1","item","2","a","123","abc"] instead of ["item1","item2a","123abc"]</w:t>
+            <w:proofErr w:type="gramStart"/>
+            <w:r>
+              <w:t>words(</w:t>
+            </w:r>
+            <w:proofErr w:type="gramEnd"/>
+            <w:r>
+              <w:t>'item1 item2a 123abc') splits incorrectly: returns ["item","1","item","2","a","123","abc"] instead of ["item1","item2a","123abc"]</w:t>
             </w:r>
           </w:p>
         </w:tc>
@@ -2058,7 +2073,7 @@
               <w:tblLook w:val="04A0" w:firstRow="1" w:lastRow="0" w:firstColumn="1" w:lastColumn="0" w:noHBand="0" w:noVBand="1"/>
             </w:tblPr>
             <w:tblGrid>
-              <w:gridCol w:w="2308"/>
+              <w:gridCol w:w="2328"/>
             </w:tblGrid>
             <w:tr>
               <w:trPr>
@@ -2119,7 +2134,7 @@
                     <w:tblLook w:val="04A0" w:firstRow="1" w:lastRow="0" w:firstColumn="1" w:lastColumn="0" w:noHBand="0" w:noVBand="1"/>
                   </w:tblPr>
                   <w:tblGrid>
-                    <w:gridCol w:w="2218"/>
+                    <w:gridCol w:w="2238"/>
                   </w:tblGrid>
                   <w:tr>
                     <w:trPr>
@@ -2188,8 +2203,21 @@
             <w:hideMark/>
           </w:tcPr>
           <w:p>
-            <w:r>
-              <w:t>filter([1, 2, 3], n &gt; 100) and filter(null/undefined, () =&gt; true) return [[]] instead of expected empty array []</w:t>
+            <w:proofErr w:type="gramStart"/>
+            <w:r>
+              <w:t>filter(</w:t>
+            </w:r>
+            <w:proofErr w:type="gramEnd"/>
+            <w:r>
+              <w:t xml:space="preserve">[1, 2, 3], n &gt; 100) and </w:t>
+            </w:r>
+            <w:proofErr w:type="gramStart"/>
+            <w:r>
+              <w:t>filter(</w:t>
+            </w:r>
+            <w:proofErr w:type="gramEnd"/>
+            <w:r>
+              <w:t>null/undefined, () =&gt; true) return [[]] instead of expected empty array []</w:t>
             </w:r>
           </w:p>
         </w:tc>
@@ -2487,7 +2515,7 @@
               <w:tblLook w:val="04A0" w:firstRow="1" w:lastRow="0" w:firstColumn="1" w:lastColumn="0" w:noHBand="0" w:noVBand="1"/>
             </w:tblPr>
             <w:tblGrid>
-              <w:gridCol w:w="1300"/>
+              <w:gridCol w:w="1339"/>
             </w:tblGrid>
             <w:tr>
               <w:trPr>
@@ -2548,7 +2576,7 @@
                     <w:tblLook w:val="04A0" w:firstRow="1" w:lastRow="0" w:firstColumn="1" w:lastColumn="0" w:noHBand="0" w:noVBand="1"/>
                   </w:tblPr>
                   <w:tblGrid>
-                    <w:gridCol w:w="1210"/>
+                    <w:gridCol w:w="1249"/>
                   </w:tblGrid>
                   <w:tr>
                     <w:trPr>
@@ -2617,8 +2645,21 @@
             <w:hideMark/>
           </w:tcPr>
           <w:p>
-            <w:r>
-              <w:t>keys() incorrectly returns indices "0" and "1" for sparse arrays where no elements exist at those positions. Expected only ["2"], received ["0", "1", "2"]</w:t>
+            <w:proofErr w:type="gramStart"/>
+            <w:r>
+              <w:t>keys(</w:t>
+            </w:r>
+            <w:proofErr w:type="gramEnd"/>
+            <w:r>
+              <w:t xml:space="preserve">) incorrectly </w:t>
+            </w:r>
+            <w:proofErr w:type="gramStart"/>
+            <w:r>
+              <w:t>returns</w:t>
+            </w:r>
+            <w:proofErr w:type="gramEnd"/>
+            <w:r>
+              <w:t xml:space="preserve"> indices "0" and "1" for sparse arrays where no elements exist at those positions. Expected only ["2"], received ["0", "1", "2"]</w:t>
             </w:r>
           </w:p>
         </w:tc>
@@ -2654,7 +2695,1220 @@
                 <w:sz w:val="22"/>
                 <w:szCs w:val="22"/>
               </w:rPr>
-              <w:t>Suspected cause: arrayLikeKeys() treats array holes as enumerable indices, even though they are not actual own properties. This differs from native Object.keys(), which skips sparse positions. Potential mismatch between intended behavior and underlying implementation</w:t>
+              <w:t xml:space="preserve">Suspected cause: </w:t>
+            </w:r>
+            <w:proofErr w:type="gramStart"/>
+            <w:r>
+              <w:rPr>
+                <w:rStyle w:val="HTMLCode"/>
+                <w:rFonts w:asciiTheme="minorHAnsi" w:eastAsiaTheme="majorEastAsia" w:hAnsiTheme="minorHAnsi"/>
+                <w:sz w:val="22"/>
+                <w:szCs w:val="22"/>
+              </w:rPr>
+              <w:t>arrayLikeKeys(</w:t>
+            </w:r>
+            <w:proofErr w:type="gramEnd"/>
+            <w:r>
+              <w:rPr>
+                <w:rStyle w:val="HTMLCode"/>
+                <w:rFonts w:asciiTheme="minorHAnsi" w:eastAsiaTheme="majorEastAsia" w:hAnsiTheme="minorHAnsi"/>
+                <w:sz w:val="22"/>
+                <w:szCs w:val="22"/>
+              </w:rPr>
+              <w:t>) treats array holes as enumerable indices, even though they are not actual own properties. This differs from native Object.keys(), which skips sparse positions. Potential mismatch between intended behavior and underlying implementation</w:t>
+            </w:r>
+          </w:p>
+        </w:tc>
+      </w:tr>
+    </w:tbl>
+    <w:p/>
+    <w:p>
+      <w:r>
+        <w:br w:type="page"/>
+      </w:r>
+    </w:p>
+    <w:tbl>
+      <w:tblPr>
+        <w:tblW w:w="0" w:type="auto"/>
+        <w:tblCellMar>
+          <w:top w:w="15" w:type="dxa"/>
+          <w:left w:w="15" w:type="dxa"/>
+          <w:bottom w:w="15" w:type="dxa"/>
+          <w:right w:w="15" w:type="dxa"/>
+        </w:tblCellMar>
+        <w:tblLook w:val="04A0" w:firstRow="1" w:lastRow="0" w:firstColumn="1" w:lastColumn="0" w:noHBand="0" w:noVBand="1"/>
+      </w:tblPr>
+      <w:tblGrid>
+        <w:gridCol w:w="622"/>
+        <w:gridCol w:w="1673"/>
+        <w:gridCol w:w="1361"/>
+        <w:gridCol w:w="2569"/>
+        <w:gridCol w:w="2791"/>
+      </w:tblGrid>
+      <w:tr>
+        <w:trPr>
+          <w:trHeight w:val="640"/>
+        </w:trPr>
+        <w:tc>
+          <w:tcPr>
+            <w:tcW w:w="0" w:type="auto"/>
+            <w:tcBorders>
+              <w:top w:val="single" w:sz="4" w:space="0" w:color="000000"/>
+              <w:left w:val="single" w:sz="4" w:space="0" w:color="000000"/>
+              <w:bottom w:val="single" w:sz="4" w:space="0" w:color="000000"/>
+              <w:right w:val="single" w:sz="4" w:space="0" w:color="000000"/>
+            </w:tcBorders>
+            <w:tcMar>
+              <w:top w:w="20" w:type="dxa"/>
+              <w:left w:w="20" w:type="dxa"/>
+              <w:bottom w:w="100" w:type="dxa"/>
+              <w:right w:w="20" w:type="dxa"/>
+            </w:tcMar>
+            <w:vAlign w:val="bottom"/>
+            <w:hideMark/>
+          </w:tcPr>
+          <w:p>
+            <w:r>
+              <w:rPr>
+                <w:b/>
+                <w:bCs/>
+              </w:rPr>
+              <w:lastRenderedPageBreak/>
+              <w:t>Time</w:t>
+            </w:r>
+          </w:p>
+        </w:tc>
+        <w:tc>
+          <w:tcPr>
+            <w:tcW w:w="0" w:type="auto"/>
+            <w:tcBorders>
+              <w:top w:val="single" w:sz="4" w:space="0" w:color="000000"/>
+              <w:left w:val="single" w:sz="4" w:space="0" w:color="000000"/>
+              <w:bottom w:val="single" w:sz="4" w:space="0" w:color="000000"/>
+              <w:right w:val="single" w:sz="4" w:space="0" w:color="000000"/>
+            </w:tcBorders>
+            <w:tcMar>
+              <w:top w:w="20" w:type="dxa"/>
+              <w:left w:w="20" w:type="dxa"/>
+              <w:bottom w:w="100" w:type="dxa"/>
+              <w:right w:w="20" w:type="dxa"/>
+            </w:tcMar>
+            <w:vAlign w:val="bottom"/>
+            <w:hideMark/>
+          </w:tcPr>
+          <w:p>
+            <w:r>
+              <w:rPr>
+                <w:b/>
+                <w:bCs/>
+              </w:rPr>
+              <w:t>Properties to test</w:t>
+            </w:r>
+          </w:p>
+        </w:tc>
+        <w:tc>
+          <w:tcPr>
+            <w:tcW w:w="0" w:type="auto"/>
+            <w:tcBorders>
+              <w:top w:val="single" w:sz="4" w:space="0" w:color="000000"/>
+              <w:left w:val="single" w:sz="4" w:space="0" w:color="000000"/>
+              <w:bottom w:val="single" w:sz="4" w:space="0" w:color="000000"/>
+              <w:right w:val="single" w:sz="4" w:space="0" w:color="000000"/>
+            </w:tcBorders>
+            <w:tcMar>
+              <w:top w:w="20" w:type="dxa"/>
+              <w:left w:w="20" w:type="dxa"/>
+              <w:bottom w:w="100" w:type="dxa"/>
+              <w:right w:w="20" w:type="dxa"/>
+            </w:tcMar>
+            <w:vAlign w:val="bottom"/>
+            <w:hideMark/>
+          </w:tcPr>
+          <w:p>
+            <w:r>
+              <w:rPr>
+                <w:b/>
+                <w:bCs/>
+              </w:rPr>
+              <w:t>Approach</w:t>
+            </w:r>
+          </w:p>
+        </w:tc>
+        <w:tc>
+          <w:tcPr>
+            <w:tcW w:w="0" w:type="auto"/>
+            <w:tcBorders>
+              <w:top w:val="single" w:sz="4" w:space="0" w:color="000000"/>
+              <w:left w:val="single" w:sz="4" w:space="0" w:color="000000"/>
+              <w:bottom w:val="single" w:sz="4" w:space="0" w:color="000000"/>
+              <w:right w:val="single" w:sz="4" w:space="0" w:color="000000"/>
+            </w:tcBorders>
+            <w:tcMar>
+              <w:top w:w="20" w:type="dxa"/>
+              <w:left w:w="20" w:type="dxa"/>
+              <w:bottom w:w="100" w:type="dxa"/>
+              <w:right w:w="20" w:type="dxa"/>
+            </w:tcMar>
+            <w:vAlign w:val="bottom"/>
+            <w:hideMark/>
+          </w:tcPr>
+          <w:p>
+            <w:r>
+              <w:rPr>
+                <w:b/>
+                <w:bCs/>
+              </w:rPr>
+              <w:t>Found failures</w:t>
+            </w:r>
+          </w:p>
+        </w:tc>
+        <w:tc>
+          <w:tcPr>
+            <w:tcW w:w="0" w:type="auto"/>
+            <w:tcBorders>
+              <w:top w:val="single" w:sz="4" w:space="0" w:color="000000"/>
+              <w:left w:val="single" w:sz="4" w:space="0" w:color="000000"/>
+              <w:bottom w:val="single" w:sz="4" w:space="0" w:color="000000"/>
+              <w:right w:val="single" w:sz="4" w:space="0" w:color="000000"/>
+            </w:tcBorders>
+            <w:tcMar>
+              <w:top w:w="20" w:type="dxa"/>
+              <w:left w:w="20" w:type="dxa"/>
+              <w:bottom w:w="100" w:type="dxa"/>
+              <w:right w:w="20" w:type="dxa"/>
+            </w:tcMar>
+            <w:vAlign w:val="bottom"/>
+            <w:hideMark/>
+          </w:tcPr>
+          <w:p>
+            <w:r>
+              <w:rPr>
+                <w:b/>
+                <w:bCs/>
+              </w:rPr>
+              <w:t>Other notes</w:t>
+            </w:r>
+          </w:p>
+        </w:tc>
+      </w:tr>
+      <w:tr>
+        <w:trPr>
+          <w:trHeight w:val="640"/>
+        </w:trPr>
+        <w:tc>
+          <w:tcPr>
+            <w:tcW w:w="0" w:type="auto"/>
+            <w:tcBorders>
+              <w:top w:val="single" w:sz="4" w:space="0" w:color="000000"/>
+              <w:left w:val="single" w:sz="4" w:space="0" w:color="000000"/>
+              <w:bottom w:val="single" w:sz="4" w:space="0" w:color="000000"/>
+              <w:right w:val="single" w:sz="4" w:space="0" w:color="000000"/>
+            </w:tcBorders>
+            <w:tcMar>
+              <w:top w:w="20" w:type="dxa"/>
+              <w:left w:w="20" w:type="dxa"/>
+              <w:bottom w:w="100" w:type="dxa"/>
+              <w:right w:w="20" w:type="dxa"/>
+            </w:tcMar>
+            <w:vAlign w:val="bottom"/>
+            <w:hideMark/>
+          </w:tcPr>
+          <w:p>
+            <w:r>
+              <w:t>13:</w:t>
+            </w:r>
+            <w:r>
+              <w:t>10</w:t>
+            </w:r>
+          </w:p>
+        </w:tc>
+        <w:tc>
+          <w:tcPr>
+            <w:tcW w:w="0" w:type="auto"/>
+            <w:tcBorders>
+              <w:top w:val="single" w:sz="4" w:space="0" w:color="000000"/>
+              <w:left w:val="single" w:sz="4" w:space="0" w:color="000000"/>
+              <w:bottom w:val="single" w:sz="4" w:space="0" w:color="000000"/>
+              <w:right w:val="single" w:sz="4" w:space="0" w:color="000000"/>
+            </w:tcBorders>
+            <w:tcMar>
+              <w:top w:w="20" w:type="dxa"/>
+              <w:left w:w="20" w:type="dxa"/>
+              <w:bottom w:w="100" w:type="dxa"/>
+              <w:right w:w="20" w:type="dxa"/>
+            </w:tcMar>
+            <w:vAlign w:val="bottom"/>
+            <w:hideMark/>
+          </w:tcPr>
+          <w:tbl>
+            <w:tblPr>
+              <w:tblW w:w="0" w:type="auto"/>
+              <w:tblCellSpacing w:w="15" w:type="dxa"/>
+              <w:tblCellMar>
+                <w:top w:w="15" w:type="dxa"/>
+                <w:left w:w="15" w:type="dxa"/>
+                <w:bottom w:w="15" w:type="dxa"/>
+                <w:right w:w="15" w:type="dxa"/>
+              </w:tblCellMar>
+              <w:tblLook w:val="04A0" w:firstRow="1" w:lastRow="0" w:firstColumn="1" w:lastColumn="0" w:noHBand="0" w:noVBand="1"/>
+            </w:tblPr>
+            <w:tblGrid>
+              <w:gridCol w:w="96"/>
+            </w:tblGrid>
+            <w:tr>
+              <w:trPr>
+                <w:tblCellSpacing w:w="15" w:type="dxa"/>
+              </w:trPr>
+              <w:tc>
+                <w:tcPr>
+                  <w:tcW w:w="0" w:type="auto"/>
+                  <w:vAlign w:val="center"/>
+                  <w:hideMark/>
+                </w:tcPr>
+                <w:p/>
+              </w:tc>
+            </w:tr>
+          </w:tbl>
+          <w:p>
+            <w:pPr>
+              <w:rPr>
+                <w:vanish/>
+              </w:rPr>
+            </w:pPr>
+          </w:p>
+          <w:tbl>
+            <w:tblPr>
+              <w:tblW w:w="0" w:type="auto"/>
+              <w:tblCellSpacing w:w="15" w:type="dxa"/>
+              <w:tblCellMar>
+                <w:top w:w="15" w:type="dxa"/>
+                <w:left w:w="15" w:type="dxa"/>
+                <w:bottom w:w="15" w:type="dxa"/>
+                <w:right w:w="15" w:type="dxa"/>
+              </w:tblCellMar>
+              <w:tblLook w:val="04A0" w:firstRow="1" w:lastRow="0" w:firstColumn="1" w:lastColumn="0" w:noHBand="0" w:noVBand="1"/>
+            </w:tblPr>
+            <w:tblGrid>
+              <w:gridCol w:w="1633"/>
+            </w:tblGrid>
+            <w:tr>
+              <w:trPr>
+                <w:tblCellSpacing w:w="15" w:type="dxa"/>
+              </w:trPr>
+              <w:tc>
+                <w:tcPr>
+                  <w:tcW w:w="0" w:type="auto"/>
+                  <w:vAlign w:val="center"/>
+                  <w:hideMark/>
+                </w:tcPr>
+                <w:tbl>
+                  <w:tblPr>
+                    <w:tblW w:w="0" w:type="auto"/>
+                    <w:tblCellSpacing w:w="15" w:type="dxa"/>
+                    <w:tblCellMar>
+                      <w:top w:w="15" w:type="dxa"/>
+                      <w:left w:w="15" w:type="dxa"/>
+                      <w:bottom w:w="15" w:type="dxa"/>
+                      <w:right w:w="15" w:type="dxa"/>
+                    </w:tblCellMar>
+                    <w:tblLook w:val="04A0" w:firstRow="1" w:lastRow="0" w:firstColumn="1" w:lastColumn="0" w:noHBand="0" w:noVBand="1"/>
+                  </w:tblPr>
+                  <w:tblGrid>
+                    <w:gridCol w:w="96"/>
+                  </w:tblGrid>
+                  <w:tr>
+                    <w:trPr>
+                      <w:tblCellSpacing w:w="15" w:type="dxa"/>
+                    </w:trPr>
+                    <w:tc>
+                      <w:tcPr>
+                        <w:tcW w:w="0" w:type="auto"/>
+                        <w:vAlign w:val="center"/>
+                        <w:hideMark/>
+                      </w:tcPr>
+                      <w:p/>
+                    </w:tc>
+                  </w:tr>
+                </w:tbl>
+                <w:p>
+                  <w:pPr>
+                    <w:rPr>
+                      <w:vanish/>
+                    </w:rPr>
+                  </w:pPr>
+                </w:p>
+                <w:tbl>
+                  <w:tblPr>
+                    <w:tblW w:w="0" w:type="auto"/>
+                    <w:tblCellSpacing w:w="15" w:type="dxa"/>
+                    <w:tblCellMar>
+                      <w:top w:w="15" w:type="dxa"/>
+                      <w:left w:w="15" w:type="dxa"/>
+                      <w:bottom w:w="15" w:type="dxa"/>
+                      <w:right w:w="15" w:type="dxa"/>
+                    </w:tblCellMar>
+                    <w:tblLook w:val="04A0" w:firstRow="1" w:lastRow="0" w:firstColumn="1" w:lastColumn="0" w:noHBand="0" w:noVBand="1"/>
+                  </w:tblPr>
+                  <w:tblGrid>
+                    <w:gridCol w:w="1543"/>
+                  </w:tblGrid>
+                  <w:tr>
+                    <w:trPr>
+                      <w:tblCellSpacing w:w="15" w:type="dxa"/>
+                    </w:trPr>
+                    <w:tc>
+                      <w:tcPr>
+                        <w:tcW w:w="0" w:type="auto"/>
+                        <w:vAlign w:val="center"/>
+                        <w:hideMark/>
+                      </w:tcPr>
+                      <w:p>
+                        <w:r>
+                          <w:t>Handling of primitive numbers in isEmpty</w:t>
+                        </w:r>
+                      </w:p>
+                    </w:tc>
+                  </w:tr>
+                </w:tbl>
+                <w:p/>
+              </w:tc>
+            </w:tr>
+          </w:tbl>
+          <w:p/>
+        </w:tc>
+        <w:tc>
+          <w:tcPr>
+            <w:tcW w:w="0" w:type="auto"/>
+            <w:tcBorders>
+              <w:top w:val="single" w:sz="4" w:space="0" w:color="000000"/>
+              <w:left w:val="single" w:sz="4" w:space="0" w:color="000000"/>
+              <w:bottom w:val="single" w:sz="4" w:space="0" w:color="000000"/>
+              <w:right w:val="single" w:sz="4" w:space="0" w:color="000000"/>
+            </w:tcBorders>
+            <w:tcMar>
+              <w:top w:w="20" w:type="dxa"/>
+              <w:left w:w="20" w:type="dxa"/>
+              <w:bottom w:w="100" w:type="dxa"/>
+              <w:right w:w="20" w:type="dxa"/>
+            </w:tcMar>
+            <w:vAlign w:val="bottom"/>
+            <w:hideMark/>
+          </w:tcPr>
+          <w:p>
+            <w:r>
+              <w:t>AI-assisted edge-case unit testing using Jest</w:t>
+            </w:r>
+          </w:p>
+        </w:tc>
+        <w:tc>
+          <w:tcPr>
+            <w:tcW w:w="0" w:type="auto"/>
+            <w:tcBorders>
+              <w:top w:val="single" w:sz="4" w:space="0" w:color="000000"/>
+              <w:left w:val="single" w:sz="4" w:space="0" w:color="000000"/>
+              <w:bottom w:val="single" w:sz="4" w:space="0" w:color="000000"/>
+              <w:right w:val="single" w:sz="4" w:space="0" w:color="000000"/>
+            </w:tcBorders>
+            <w:tcMar>
+              <w:top w:w="20" w:type="dxa"/>
+              <w:left w:w="20" w:type="dxa"/>
+              <w:bottom w:w="100" w:type="dxa"/>
+              <w:right w:w="20" w:type="dxa"/>
+            </w:tcMar>
+            <w:vAlign w:val="bottom"/>
+            <w:hideMark/>
+          </w:tcPr>
+          <w:p>
+            <w:proofErr w:type="gramStart"/>
+            <w:r>
+              <w:t>isEmpty(</w:t>
+            </w:r>
+            <w:proofErr w:type="gramEnd"/>
+            <w:r>
+              <w:t xml:space="preserve">0), </w:t>
+            </w:r>
+            <w:proofErr w:type="gramStart"/>
+            <w:r>
+              <w:t>isEmpty(</w:t>
+            </w:r>
+            <w:proofErr w:type="gramEnd"/>
+            <w:r>
+              <w:t xml:space="preserve">42) and </w:t>
+            </w:r>
+            <w:proofErr w:type="gramStart"/>
+            <w:r>
+              <w:t>isEmpty(</w:t>
+            </w:r>
+            <w:proofErr w:type="gramEnd"/>
+            <w:r>
+              <w:t>NaN) all return true. Expected false because primitives are not collections and should not be considered “empty”</w:t>
+            </w:r>
+          </w:p>
+        </w:tc>
+        <w:tc>
+          <w:tcPr>
+            <w:tcW w:w="0" w:type="auto"/>
+            <w:tcBorders>
+              <w:top w:val="single" w:sz="4" w:space="0" w:color="000000"/>
+              <w:left w:val="single" w:sz="4" w:space="0" w:color="000000"/>
+              <w:bottom w:val="single" w:sz="4" w:space="0" w:color="000000"/>
+              <w:right w:val="single" w:sz="4" w:space="0" w:color="000000"/>
+            </w:tcBorders>
+            <w:tcMar>
+              <w:top w:w="20" w:type="dxa"/>
+              <w:left w:w="20" w:type="dxa"/>
+              <w:bottom w:w="100" w:type="dxa"/>
+              <w:right w:w="20" w:type="dxa"/>
+            </w:tcMar>
+            <w:vAlign w:val="bottom"/>
+            <w:hideMark/>
+          </w:tcPr>
+          <w:p>
+            <w:pPr>
+              <w:rPr>
+                <w:rFonts w:eastAsiaTheme="majorEastAsia" w:cs="Courier New"/>
+                <w:sz w:val="22"/>
+                <w:szCs w:val="22"/>
+              </w:rPr>
+            </w:pPr>
+            <w:r>
+              <w:rPr>
+                <w:rStyle w:val="HTMLCode"/>
+                <w:rFonts w:asciiTheme="minorHAnsi" w:eastAsiaTheme="majorEastAsia" w:hAnsiTheme="minorHAnsi"/>
+                <w:sz w:val="22"/>
+                <w:szCs w:val="22"/>
+              </w:rPr>
+              <w:t xml:space="preserve">Suspected cause: </w:t>
+            </w:r>
+            <w:r>
+              <w:rPr>
+                <w:rFonts w:eastAsiaTheme="majorEastAsia" w:cs="Courier New"/>
+                <w:sz w:val="22"/>
+                <w:szCs w:val="22"/>
+              </w:rPr>
+              <w:t>Implementation likely treats all non-object non-collection values as empty. This may be by design, but it contradicts the more intuitive “only collections can be empty” view</w:t>
+            </w:r>
+          </w:p>
+        </w:tc>
+      </w:tr>
+      <w:tr>
+        <w:trPr>
+          <w:trHeight w:val="640"/>
+        </w:trPr>
+        <w:tc>
+          <w:tcPr>
+            <w:tcW w:w="0" w:type="auto"/>
+            <w:tcBorders>
+              <w:top w:val="single" w:sz="4" w:space="0" w:color="000000"/>
+              <w:left w:val="single" w:sz="4" w:space="0" w:color="000000"/>
+              <w:bottom w:val="single" w:sz="4" w:space="0" w:color="000000"/>
+              <w:right w:val="single" w:sz="4" w:space="0" w:color="000000"/>
+            </w:tcBorders>
+            <w:tcMar>
+              <w:top w:w="20" w:type="dxa"/>
+              <w:left w:w="20" w:type="dxa"/>
+              <w:bottom w:w="100" w:type="dxa"/>
+              <w:right w:w="20" w:type="dxa"/>
+            </w:tcMar>
+            <w:vAlign w:val="bottom"/>
+          </w:tcPr>
+          <w:p>
+            <w:r>
+              <w:t>13:10</w:t>
+            </w:r>
+          </w:p>
+        </w:tc>
+        <w:tc>
+          <w:tcPr>
+            <w:tcW w:w="0" w:type="auto"/>
+            <w:tcBorders>
+              <w:top w:val="single" w:sz="4" w:space="0" w:color="000000"/>
+              <w:left w:val="single" w:sz="4" w:space="0" w:color="000000"/>
+              <w:bottom w:val="single" w:sz="4" w:space="0" w:color="000000"/>
+              <w:right w:val="single" w:sz="4" w:space="0" w:color="000000"/>
+            </w:tcBorders>
+            <w:tcMar>
+              <w:top w:w="20" w:type="dxa"/>
+              <w:left w:w="20" w:type="dxa"/>
+              <w:bottom w:w="100" w:type="dxa"/>
+              <w:right w:w="20" w:type="dxa"/>
+            </w:tcMar>
+            <w:vAlign w:val="bottom"/>
+          </w:tcPr>
+          <w:tbl>
+            <w:tblPr>
+              <w:tblW w:w="0" w:type="auto"/>
+              <w:tblCellSpacing w:w="15" w:type="dxa"/>
+              <w:tblCellMar>
+                <w:top w:w="15" w:type="dxa"/>
+                <w:left w:w="15" w:type="dxa"/>
+                <w:bottom w:w="15" w:type="dxa"/>
+                <w:right w:w="15" w:type="dxa"/>
+              </w:tblCellMar>
+              <w:tblLook w:val="04A0" w:firstRow="1" w:lastRow="0" w:firstColumn="1" w:lastColumn="0" w:noHBand="0" w:noVBand="1"/>
+            </w:tblPr>
+            <w:tblGrid>
+              <w:gridCol w:w="96"/>
+            </w:tblGrid>
+            <w:tr>
+              <w:trPr>
+                <w:tblCellSpacing w:w="15" w:type="dxa"/>
+              </w:trPr>
+              <w:tc>
+                <w:tcPr>
+                  <w:tcW w:w="0" w:type="auto"/>
+                  <w:vAlign w:val="center"/>
+                  <w:hideMark/>
+                </w:tcPr>
+                <w:p/>
+              </w:tc>
+            </w:tr>
+          </w:tbl>
+          <w:p>
+            <w:pPr>
+              <w:rPr>
+                <w:vanish/>
+              </w:rPr>
+            </w:pPr>
+          </w:p>
+          <w:tbl>
+            <w:tblPr>
+              <w:tblW w:w="0" w:type="auto"/>
+              <w:tblCellSpacing w:w="15" w:type="dxa"/>
+              <w:tblCellMar>
+                <w:top w:w="15" w:type="dxa"/>
+                <w:left w:w="15" w:type="dxa"/>
+                <w:bottom w:w="15" w:type="dxa"/>
+                <w:right w:w="15" w:type="dxa"/>
+              </w:tblCellMar>
+              <w:tblLook w:val="04A0" w:firstRow="1" w:lastRow="0" w:firstColumn="1" w:lastColumn="0" w:noHBand="0" w:noVBand="1"/>
+            </w:tblPr>
+            <w:tblGrid>
+              <w:gridCol w:w="1633"/>
+            </w:tblGrid>
+            <w:tr>
+              <w:trPr>
+                <w:tblCellSpacing w:w="15" w:type="dxa"/>
+              </w:trPr>
+              <w:tc>
+                <w:tcPr>
+                  <w:tcW w:w="0" w:type="auto"/>
+                  <w:vAlign w:val="center"/>
+                  <w:hideMark/>
+                </w:tcPr>
+                <w:p>
+                  <w:r>
+                    <w:t>Handling of booleans in isEmpty</w:t>
+                  </w:r>
+                </w:p>
+              </w:tc>
+            </w:tr>
+          </w:tbl>
+          <w:p/>
+        </w:tc>
+        <w:tc>
+          <w:tcPr>
+            <w:tcW w:w="0" w:type="auto"/>
+            <w:tcBorders>
+              <w:top w:val="single" w:sz="4" w:space="0" w:color="000000"/>
+              <w:left w:val="single" w:sz="4" w:space="0" w:color="000000"/>
+              <w:bottom w:val="single" w:sz="4" w:space="0" w:color="000000"/>
+              <w:right w:val="single" w:sz="4" w:space="0" w:color="000000"/>
+            </w:tcBorders>
+            <w:tcMar>
+              <w:top w:w="20" w:type="dxa"/>
+              <w:left w:w="20" w:type="dxa"/>
+              <w:bottom w:w="100" w:type="dxa"/>
+              <w:right w:w="20" w:type="dxa"/>
+            </w:tcMar>
+            <w:vAlign w:val="bottom"/>
+          </w:tcPr>
+          <w:p>
+            <w:r>
+              <w:t>AI-assisted edge-case unit testing using Jest</w:t>
+            </w:r>
+          </w:p>
+        </w:tc>
+        <w:tc>
+          <w:tcPr>
+            <w:tcW w:w="0" w:type="auto"/>
+            <w:tcBorders>
+              <w:top w:val="single" w:sz="4" w:space="0" w:color="000000"/>
+              <w:left w:val="single" w:sz="4" w:space="0" w:color="000000"/>
+              <w:bottom w:val="single" w:sz="4" w:space="0" w:color="000000"/>
+              <w:right w:val="single" w:sz="4" w:space="0" w:color="000000"/>
+            </w:tcBorders>
+            <w:tcMar>
+              <w:top w:w="20" w:type="dxa"/>
+              <w:left w:w="20" w:type="dxa"/>
+              <w:bottom w:w="100" w:type="dxa"/>
+              <w:right w:w="20" w:type="dxa"/>
+            </w:tcMar>
+            <w:vAlign w:val="bottom"/>
+          </w:tcPr>
+          <w:p>
+            <w:r>
+              <w:t>isEmpty(true) and isEmpty(false) return true. Expected false since booleans are not collections.</w:t>
+            </w:r>
+          </w:p>
+        </w:tc>
+        <w:tc>
+          <w:tcPr>
+            <w:tcW w:w="0" w:type="auto"/>
+            <w:tcBorders>
+              <w:top w:val="single" w:sz="4" w:space="0" w:color="000000"/>
+              <w:left w:val="single" w:sz="4" w:space="0" w:color="000000"/>
+              <w:bottom w:val="single" w:sz="4" w:space="0" w:color="000000"/>
+              <w:right w:val="single" w:sz="4" w:space="0" w:color="000000"/>
+            </w:tcBorders>
+            <w:tcMar>
+              <w:top w:w="20" w:type="dxa"/>
+              <w:left w:w="20" w:type="dxa"/>
+              <w:bottom w:w="100" w:type="dxa"/>
+              <w:right w:w="20" w:type="dxa"/>
+            </w:tcMar>
+            <w:vAlign w:val="bottom"/>
+          </w:tcPr>
+          <w:p>
+            <w:pPr>
+              <w:rPr>
+                <w:rStyle w:val="HTMLCode"/>
+                <w:rFonts w:asciiTheme="minorHAnsi" w:eastAsiaTheme="majorEastAsia" w:hAnsiTheme="minorHAnsi"/>
+                <w:sz w:val="22"/>
+                <w:szCs w:val="22"/>
+              </w:rPr>
+            </w:pPr>
+            <w:r>
+              <w:rPr>
+                <w:rFonts w:eastAsiaTheme="majorEastAsia" w:cs="Courier New"/>
+                <w:sz w:val="22"/>
+                <w:szCs w:val="22"/>
+              </w:rPr>
+              <w:t xml:space="preserve">Same underlying issue as numbers: primitives are treated as empty. </w:t>
+            </w:r>
+          </w:p>
+        </w:tc>
+      </w:tr>
+      <w:tr>
+        <w:trPr>
+          <w:trHeight w:val="640"/>
+        </w:trPr>
+        <w:tc>
+          <w:tcPr>
+            <w:tcW w:w="0" w:type="auto"/>
+            <w:tcBorders>
+              <w:top w:val="single" w:sz="4" w:space="0" w:color="000000"/>
+              <w:left w:val="single" w:sz="4" w:space="0" w:color="000000"/>
+              <w:bottom w:val="single" w:sz="4" w:space="0" w:color="000000"/>
+              <w:right w:val="single" w:sz="4" w:space="0" w:color="000000"/>
+            </w:tcBorders>
+            <w:tcMar>
+              <w:top w:w="20" w:type="dxa"/>
+              <w:left w:w="20" w:type="dxa"/>
+              <w:bottom w:w="100" w:type="dxa"/>
+              <w:right w:w="20" w:type="dxa"/>
+            </w:tcMar>
+            <w:vAlign w:val="bottom"/>
+          </w:tcPr>
+          <w:p>
+            <w:r>
+              <w:t>13:10</w:t>
+            </w:r>
+          </w:p>
+        </w:tc>
+        <w:tc>
+          <w:tcPr>
+            <w:tcW w:w="0" w:type="auto"/>
+            <w:tcBorders>
+              <w:top w:val="single" w:sz="4" w:space="0" w:color="000000"/>
+              <w:left w:val="single" w:sz="4" w:space="0" w:color="000000"/>
+              <w:bottom w:val="single" w:sz="4" w:space="0" w:color="000000"/>
+              <w:right w:val="single" w:sz="4" w:space="0" w:color="000000"/>
+            </w:tcBorders>
+            <w:tcMar>
+              <w:top w:w="20" w:type="dxa"/>
+              <w:left w:w="20" w:type="dxa"/>
+              <w:bottom w:w="100" w:type="dxa"/>
+              <w:right w:w="20" w:type="dxa"/>
+            </w:tcMar>
+            <w:vAlign w:val="bottom"/>
+          </w:tcPr>
+          <w:tbl>
+            <w:tblPr>
+              <w:tblW w:w="0" w:type="auto"/>
+              <w:tblCellSpacing w:w="15" w:type="dxa"/>
+              <w:tblCellMar>
+                <w:top w:w="15" w:type="dxa"/>
+                <w:left w:w="15" w:type="dxa"/>
+                <w:bottom w:w="15" w:type="dxa"/>
+                <w:right w:w="15" w:type="dxa"/>
+              </w:tblCellMar>
+              <w:tblLook w:val="04A0" w:firstRow="1" w:lastRow="0" w:firstColumn="1" w:lastColumn="0" w:noHBand="0" w:noVBand="1"/>
+            </w:tblPr>
+            <w:tblGrid>
+              <w:gridCol w:w="96"/>
+            </w:tblGrid>
+            <w:tr>
+              <w:trPr>
+                <w:tblCellSpacing w:w="15" w:type="dxa"/>
+              </w:trPr>
+              <w:tc>
+                <w:tcPr>
+                  <w:tcW w:w="0" w:type="auto"/>
+                  <w:vAlign w:val="center"/>
+                  <w:hideMark/>
+                </w:tcPr>
+                <w:p/>
+              </w:tc>
+            </w:tr>
+          </w:tbl>
+          <w:p>
+            <w:pPr>
+              <w:rPr>
+                <w:vanish/>
+              </w:rPr>
+            </w:pPr>
+          </w:p>
+          <w:tbl>
+            <w:tblPr>
+              <w:tblW w:w="0" w:type="auto"/>
+              <w:tblCellSpacing w:w="15" w:type="dxa"/>
+              <w:tblCellMar>
+                <w:top w:w="15" w:type="dxa"/>
+                <w:left w:w="15" w:type="dxa"/>
+                <w:bottom w:w="15" w:type="dxa"/>
+                <w:right w:w="15" w:type="dxa"/>
+              </w:tblCellMar>
+              <w:tblLook w:val="04A0" w:firstRow="1" w:lastRow="0" w:firstColumn="1" w:lastColumn="0" w:noHBand="0" w:noVBand="1"/>
+            </w:tblPr>
+            <w:tblGrid>
+              <w:gridCol w:w="1633"/>
+            </w:tblGrid>
+            <w:tr>
+              <w:trPr>
+                <w:tblCellSpacing w:w="15" w:type="dxa"/>
+              </w:trPr>
+              <w:tc>
+                <w:tcPr>
+                  <w:tcW w:w="0" w:type="auto"/>
+                  <w:vAlign w:val="center"/>
+                  <w:hideMark/>
+                </w:tcPr>
+                <w:tbl>
+                  <w:tblPr>
+                    <w:tblW w:w="0" w:type="auto"/>
+                    <w:tblCellSpacing w:w="15" w:type="dxa"/>
+                    <w:tblCellMar>
+                      <w:top w:w="15" w:type="dxa"/>
+                      <w:left w:w="15" w:type="dxa"/>
+                      <w:bottom w:w="15" w:type="dxa"/>
+                      <w:right w:w="15" w:type="dxa"/>
+                    </w:tblCellMar>
+                    <w:tblLook w:val="04A0" w:firstRow="1" w:lastRow="0" w:firstColumn="1" w:lastColumn="0" w:noHBand="0" w:noVBand="1"/>
+                  </w:tblPr>
+                  <w:tblGrid>
+                    <w:gridCol w:w="96"/>
+                  </w:tblGrid>
+                  <w:tr>
+                    <w:trPr>
+                      <w:tblCellSpacing w:w="15" w:type="dxa"/>
+                    </w:trPr>
+                    <w:tc>
+                      <w:tcPr>
+                        <w:tcW w:w="0" w:type="auto"/>
+                        <w:vAlign w:val="center"/>
+                        <w:hideMark/>
+                      </w:tcPr>
+                      <w:p/>
+                    </w:tc>
+                  </w:tr>
+                </w:tbl>
+                <w:p>
+                  <w:pPr>
+                    <w:rPr>
+                      <w:vanish/>
+                    </w:rPr>
+                  </w:pPr>
+                </w:p>
+                <w:tbl>
+                  <w:tblPr>
+                    <w:tblW w:w="0" w:type="auto"/>
+                    <w:tblCellSpacing w:w="15" w:type="dxa"/>
+                    <w:tblCellMar>
+                      <w:top w:w="15" w:type="dxa"/>
+                      <w:left w:w="15" w:type="dxa"/>
+                      <w:bottom w:w="15" w:type="dxa"/>
+                      <w:right w:w="15" w:type="dxa"/>
+                    </w:tblCellMar>
+                    <w:tblLook w:val="04A0" w:firstRow="1" w:lastRow="0" w:firstColumn="1" w:lastColumn="0" w:noHBand="0" w:noVBand="1"/>
+                  </w:tblPr>
+                  <w:tblGrid>
+                    <w:gridCol w:w="1543"/>
+                  </w:tblGrid>
+                  <w:tr>
+                    <w:trPr>
+                      <w:tblCellSpacing w:w="15" w:type="dxa"/>
+                    </w:trPr>
+                    <w:tc>
+                      <w:tcPr>
+                        <w:tcW w:w="0" w:type="auto"/>
+                        <w:vAlign w:val="center"/>
+                        <w:hideMark/>
+                      </w:tcPr>
+                      <w:p>
+                        <w:r>
+                          <w:t>Treatment of symbol-keyed own properties in objects</w:t>
+                        </w:r>
+                      </w:p>
+                    </w:tc>
+                  </w:tr>
+                </w:tbl>
+                <w:p/>
+              </w:tc>
+            </w:tr>
+          </w:tbl>
+          <w:p/>
+        </w:tc>
+        <w:tc>
+          <w:tcPr>
+            <w:tcW w:w="0" w:type="auto"/>
+            <w:tcBorders>
+              <w:top w:val="single" w:sz="4" w:space="0" w:color="000000"/>
+              <w:left w:val="single" w:sz="4" w:space="0" w:color="000000"/>
+              <w:bottom w:val="single" w:sz="4" w:space="0" w:color="000000"/>
+              <w:right w:val="single" w:sz="4" w:space="0" w:color="000000"/>
+            </w:tcBorders>
+            <w:tcMar>
+              <w:top w:w="20" w:type="dxa"/>
+              <w:left w:w="20" w:type="dxa"/>
+              <w:bottom w:w="100" w:type="dxa"/>
+              <w:right w:w="20" w:type="dxa"/>
+            </w:tcMar>
+            <w:vAlign w:val="bottom"/>
+          </w:tcPr>
+          <w:p>
+            <w:r>
+              <w:t>AI-assisted edge-case unit testing using Jest</w:t>
+            </w:r>
+          </w:p>
+        </w:tc>
+        <w:tc>
+          <w:tcPr>
+            <w:tcW w:w="0" w:type="auto"/>
+            <w:tcBorders>
+              <w:top w:val="single" w:sz="4" w:space="0" w:color="000000"/>
+              <w:left w:val="single" w:sz="4" w:space="0" w:color="000000"/>
+              <w:bottom w:val="single" w:sz="4" w:space="0" w:color="000000"/>
+              <w:right w:val="single" w:sz="4" w:space="0" w:color="000000"/>
+            </w:tcBorders>
+            <w:tcMar>
+              <w:top w:w="20" w:type="dxa"/>
+              <w:left w:w="20" w:type="dxa"/>
+              <w:bottom w:w="100" w:type="dxa"/>
+              <w:right w:w="20" w:type="dxa"/>
+            </w:tcMar>
+            <w:vAlign w:val="bottom"/>
+          </w:tcPr>
+          <w:p>
+            <w:r>
+              <w:t>Object with only a symbol-keyed own property is reported as isEmpty(obj) === true. Expected false (object has meaningful data).</w:t>
+            </w:r>
+          </w:p>
+        </w:tc>
+        <w:tc>
+          <w:tcPr>
+            <w:tcW w:w="0" w:type="auto"/>
+            <w:tcBorders>
+              <w:top w:val="single" w:sz="4" w:space="0" w:color="000000"/>
+              <w:left w:val="single" w:sz="4" w:space="0" w:color="000000"/>
+              <w:bottom w:val="single" w:sz="4" w:space="0" w:color="000000"/>
+              <w:right w:val="single" w:sz="4" w:space="0" w:color="000000"/>
+            </w:tcBorders>
+            <w:tcMar>
+              <w:top w:w="20" w:type="dxa"/>
+              <w:left w:w="20" w:type="dxa"/>
+              <w:bottom w:w="100" w:type="dxa"/>
+              <w:right w:w="20" w:type="dxa"/>
+            </w:tcMar>
+            <w:vAlign w:val="bottom"/>
+          </w:tcPr>
+          <w:p>
+            <w:pPr>
+              <w:rPr>
+                <w:rFonts w:eastAsiaTheme="majorEastAsia" w:cs="Courier New"/>
+                <w:sz w:val="22"/>
+                <w:szCs w:val="22"/>
+              </w:rPr>
+            </w:pPr>
+            <w:r>
+              <w:rPr>
+                <w:rFonts w:eastAsiaTheme="majorEastAsia" w:cs="Courier New"/>
+                <w:sz w:val="22"/>
+                <w:szCs w:val="22"/>
+              </w:rPr>
+              <w:t>Implementation appears to ignore symbol keys when determining emptiness. This can hide data stored under symbols and lead to incorrect “empty” classification</w:t>
+            </w:r>
+          </w:p>
+        </w:tc>
+      </w:tr>
+      <w:tr>
+        <w:trPr>
+          <w:trHeight w:val="640"/>
+        </w:trPr>
+        <w:tc>
+          <w:tcPr>
+            <w:tcW w:w="0" w:type="auto"/>
+            <w:tcBorders>
+              <w:top w:val="single" w:sz="4" w:space="0" w:color="000000"/>
+              <w:left w:val="single" w:sz="4" w:space="0" w:color="000000"/>
+              <w:bottom w:val="single" w:sz="4" w:space="0" w:color="000000"/>
+              <w:right w:val="single" w:sz="4" w:space="0" w:color="000000"/>
+            </w:tcBorders>
+            <w:tcMar>
+              <w:top w:w="20" w:type="dxa"/>
+              <w:left w:w="20" w:type="dxa"/>
+              <w:bottom w:w="100" w:type="dxa"/>
+              <w:right w:w="20" w:type="dxa"/>
+            </w:tcMar>
+            <w:vAlign w:val="bottom"/>
+          </w:tcPr>
+          <w:p>
+            <w:r>
+              <w:t>13:10</w:t>
+            </w:r>
+          </w:p>
+        </w:tc>
+        <w:tc>
+          <w:tcPr>
+            <w:tcW w:w="0" w:type="auto"/>
+            <w:tcBorders>
+              <w:top w:val="single" w:sz="4" w:space="0" w:color="000000"/>
+              <w:left w:val="single" w:sz="4" w:space="0" w:color="000000"/>
+              <w:bottom w:val="single" w:sz="4" w:space="0" w:color="000000"/>
+              <w:right w:val="single" w:sz="4" w:space="0" w:color="000000"/>
+            </w:tcBorders>
+            <w:tcMar>
+              <w:top w:w="20" w:type="dxa"/>
+              <w:left w:w="20" w:type="dxa"/>
+              <w:bottom w:w="100" w:type="dxa"/>
+              <w:right w:w="20" w:type="dxa"/>
+            </w:tcMar>
+            <w:vAlign w:val="bottom"/>
+          </w:tcPr>
+          <w:tbl>
+            <w:tblPr>
+              <w:tblW w:w="0" w:type="auto"/>
+              <w:tblCellSpacing w:w="15" w:type="dxa"/>
+              <w:tblCellMar>
+                <w:top w:w="15" w:type="dxa"/>
+                <w:left w:w="15" w:type="dxa"/>
+                <w:bottom w:w="15" w:type="dxa"/>
+                <w:right w:w="15" w:type="dxa"/>
+              </w:tblCellMar>
+              <w:tblLook w:val="04A0" w:firstRow="1" w:lastRow="0" w:firstColumn="1" w:lastColumn="0" w:noHBand="0" w:noVBand="1"/>
+            </w:tblPr>
+            <w:tblGrid>
+              <w:gridCol w:w="96"/>
+            </w:tblGrid>
+            <w:tr>
+              <w:trPr>
+                <w:tblCellSpacing w:w="15" w:type="dxa"/>
+              </w:trPr>
+              <w:tc>
+                <w:tcPr>
+                  <w:tcW w:w="0" w:type="auto"/>
+                  <w:vAlign w:val="center"/>
+                  <w:hideMark/>
+                </w:tcPr>
+                <w:p/>
+              </w:tc>
+            </w:tr>
+          </w:tbl>
+          <w:p>
+            <w:pPr>
+              <w:rPr>
+                <w:vanish/>
+              </w:rPr>
+            </w:pPr>
+          </w:p>
+          <w:tbl>
+            <w:tblPr>
+              <w:tblW w:w="0" w:type="auto"/>
+              <w:tblCellSpacing w:w="15" w:type="dxa"/>
+              <w:tblCellMar>
+                <w:top w:w="15" w:type="dxa"/>
+                <w:left w:w="15" w:type="dxa"/>
+                <w:bottom w:w="15" w:type="dxa"/>
+                <w:right w:w="15" w:type="dxa"/>
+              </w:tblCellMar>
+              <w:tblLook w:val="04A0" w:firstRow="1" w:lastRow="0" w:firstColumn="1" w:lastColumn="0" w:noHBand="0" w:noVBand="1"/>
+            </w:tblPr>
+            <w:tblGrid>
+              <w:gridCol w:w="1633"/>
+            </w:tblGrid>
+            <w:tr>
+              <w:trPr>
+                <w:tblCellSpacing w:w="15" w:type="dxa"/>
+              </w:trPr>
+              <w:tc>
+                <w:tcPr>
+                  <w:tcW w:w="0" w:type="auto"/>
+                  <w:vAlign w:val="center"/>
+                  <w:hideMark/>
+                </w:tcPr>
+                <w:tbl>
+                  <w:tblPr>
+                    <w:tblW w:w="0" w:type="auto"/>
+                    <w:tblCellSpacing w:w="15" w:type="dxa"/>
+                    <w:tblCellMar>
+                      <w:top w:w="15" w:type="dxa"/>
+                      <w:left w:w="15" w:type="dxa"/>
+                      <w:bottom w:w="15" w:type="dxa"/>
+                      <w:right w:w="15" w:type="dxa"/>
+                    </w:tblCellMar>
+                    <w:tblLook w:val="04A0" w:firstRow="1" w:lastRow="0" w:firstColumn="1" w:lastColumn="0" w:noHBand="0" w:noVBand="1"/>
+                  </w:tblPr>
+                  <w:tblGrid>
+                    <w:gridCol w:w="96"/>
+                  </w:tblGrid>
+                  <w:tr>
+                    <w:trPr>
+                      <w:tblCellSpacing w:w="15" w:type="dxa"/>
+                    </w:trPr>
+                    <w:tc>
+                      <w:tcPr>
+                        <w:tcW w:w="0" w:type="auto"/>
+                        <w:vAlign w:val="center"/>
+                        <w:hideMark/>
+                      </w:tcPr>
+                      <w:p/>
+                    </w:tc>
+                  </w:tr>
+                </w:tbl>
+                <w:p>
+                  <w:pPr>
+                    <w:rPr>
+                      <w:vanish/>
+                    </w:rPr>
+                  </w:pPr>
+                </w:p>
+                <w:tbl>
+                  <w:tblPr>
+                    <w:tblW w:w="0" w:type="auto"/>
+                    <w:tblCellSpacing w:w="15" w:type="dxa"/>
+                    <w:tblCellMar>
+                      <w:top w:w="15" w:type="dxa"/>
+                      <w:left w:w="15" w:type="dxa"/>
+                      <w:bottom w:w="15" w:type="dxa"/>
+                      <w:right w:w="15" w:type="dxa"/>
+                    </w:tblCellMar>
+                    <w:tblLook w:val="04A0" w:firstRow="1" w:lastRow="0" w:firstColumn="1" w:lastColumn="0" w:noHBand="0" w:noVBand="1"/>
+                  </w:tblPr>
+                  <w:tblGrid>
+                    <w:gridCol w:w="1543"/>
+                  </w:tblGrid>
+                  <w:tr>
+                    <w:trPr>
+                      <w:tblCellSpacing w:w="15" w:type="dxa"/>
+                    </w:trPr>
+                    <w:tc>
+                      <w:tcPr>
+                        <w:tcW w:w="0" w:type="auto"/>
+                        <w:vAlign w:val="center"/>
+                        <w:hideMark/>
+                      </w:tcPr>
+                      <w:p>
+                        <w:r>
+                          <w:t>Behavior for objects with length: 0 and no indexed properties</w:t>
+                        </w:r>
+                      </w:p>
+                    </w:tc>
+                  </w:tr>
+                </w:tbl>
+                <w:p/>
+              </w:tc>
+            </w:tr>
+          </w:tbl>
+          <w:p/>
+        </w:tc>
+        <w:tc>
+          <w:tcPr>
+            <w:tcW w:w="0" w:type="auto"/>
+            <w:tcBorders>
+              <w:top w:val="single" w:sz="4" w:space="0" w:color="000000"/>
+              <w:left w:val="single" w:sz="4" w:space="0" w:color="000000"/>
+              <w:bottom w:val="single" w:sz="4" w:space="0" w:color="000000"/>
+              <w:right w:val="single" w:sz="4" w:space="0" w:color="000000"/>
+            </w:tcBorders>
+            <w:tcMar>
+              <w:top w:w="20" w:type="dxa"/>
+              <w:left w:w="20" w:type="dxa"/>
+              <w:bottom w:w="100" w:type="dxa"/>
+              <w:right w:w="20" w:type="dxa"/>
+            </w:tcMar>
+            <w:vAlign w:val="bottom"/>
+          </w:tcPr>
+          <w:p>
+            <w:r>
+              <w:t>AI-assisted edge-case unit testing using Jest</w:t>
+            </w:r>
+          </w:p>
+        </w:tc>
+        <w:tc>
+          <w:tcPr>
+            <w:tcW w:w="0" w:type="auto"/>
+            <w:tcBorders>
+              <w:top w:val="single" w:sz="4" w:space="0" w:color="000000"/>
+              <w:left w:val="single" w:sz="4" w:space="0" w:color="000000"/>
+              <w:bottom w:val="single" w:sz="4" w:space="0" w:color="000000"/>
+              <w:right w:val="single" w:sz="4" w:space="0" w:color="000000"/>
+            </w:tcBorders>
+            <w:tcMar>
+              <w:top w:w="20" w:type="dxa"/>
+              <w:left w:w="20" w:type="dxa"/>
+              <w:bottom w:w="100" w:type="dxa"/>
+              <w:right w:w="20" w:type="dxa"/>
+            </w:tcMar>
+            <w:vAlign w:val="bottom"/>
+          </w:tcPr>
+          <w:p>
+            <w:r>
+              <w:t>For { length: 0 }, isEmpty(obj) returns false. Expected true, since there are no indexed elements and length alone doesn’t represent data content.</w:t>
+            </w:r>
+          </w:p>
+        </w:tc>
+        <w:tc>
+          <w:tcPr>
+            <w:tcW w:w="0" w:type="auto"/>
+            <w:tcBorders>
+              <w:top w:val="single" w:sz="4" w:space="0" w:color="000000"/>
+              <w:left w:val="single" w:sz="4" w:space="0" w:color="000000"/>
+              <w:bottom w:val="single" w:sz="4" w:space="0" w:color="000000"/>
+              <w:right w:val="single" w:sz="4" w:space="0" w:color="000000"/>
+            </w:tcBorders>
+            <w:tcMar>
+              <w:top w:w="20" w:type="dxa"/>
+              <w:left w:w="20" w:type="dxa"/>
+              <w:bottom w:w="100" w:type="dxa"/>
+              <w:right w:w="20" w:type="dxa"/>
+            </w:tcMar>
+            <w:vAlign w:val="bottom"/>
+          </w:tcPr>
+          <w:p>
+            <w:pPr>
+              <w:rPr>
+                <w:rFonts w:eastAsiaTheme="majorEastAsia" w:cs="Courier New"/>
+                <w:sz w:val="22"/>
+                <w:szCs w:val="22"/>
+              </w:rPr>
+            </w:pPr>
+            <w:r>
+              <w:rPr>
+                <w:rFonts w:eastAsiaTheme="majorEastAsia" w:cs="Courier New"/>
+                <w:sz w:val="22"/>
+                <w:szCs w:val="22"/>
+              </w:rPr>
+              <w:t>Implementation likely treats any “array-like” object with a length property as non-empty, even when there are no indexed properties.</w:t>
             </w:r>
           </w:p>
         </w:tc>

</xml_diff>

<commit_message>
final test suite, and bug report draft
</commit_message>
<xml_diff>
--- a/foundBugs.docx
+++ b/foundBugs.docx
@@ -175,7 +175,15 @@
               <w:t xml:space="preserve">, </w:t>
             </w:r>
             <w:r>
-              <w:t>Jest test runner with ES module support (node --experimental-vm-modules)</w:t>
+              <w:t>Jest test runner with ES module support (node --experimental-</w:t>
+            </w:r>
+            <w:proofErr w:type="spellStart"/>
+            <w:r>
+              <w:t>vm</w:t>
+            </w:r>
+            <w:proofErr w:type="spellEnd"/>
+            <w:r>
+              <w:t>-modules)</w:t>
             </w:r>
           </w:p>
         </w:tc>
@@ -259,7 +267,15 @@
               </w:numPr>
             </w:pPr>
             <w:r>
-              <w:t>Test framework: Jest (with jest.config.cjs)</w:t>
+              <w:t xml:space="preserve">Test framework: Jest (with </w:t>
+            </w:r>
+            <w:proofErr w:type="spellStart"/>
+            <w:r>
+              <w:t>jest.config.cjs</w:t>
+            </w:r>
+            <w:proofErr w:type="spellEnd"/>
+            <w:r>
+              <w:t>)</w:t>
             </w:r>
           </w:p>
           <w:p>
@@ -396,8 +412,46 @@
       </w:tr>
     </w:tbl>
     <w:p>
+      <w:pPr>
+        <w:rPr>
+          <w:b/>
+          <w:bCs/>
+        </w:rPr>
+      </w:pPr>
       <w:r>
         <w:br/>
+      </w:r>
+      <w:r>
+        <w:rPr>
+          <w:b/>
+          <w:bCs/>
+        </w:rPr>
+        <w:t xml:space="preserve">function: </w:t>
+      </w:r>
+      <w:proofErr w:type="spellStart"/>
+      <w:proofErr w:type="gramStart"/>
+      <w:r>
+        <w:rPr>
+          <w:b/>
+          <w:bCs/>
+        </w:rPr>
+        <w:t>countBy</w:t>
+      </w:r>
+      <w:proofErr w:type="spellEnd"/>
+      <w:r>
+        <w:rPr>
+          <w:b/>
+          <w:bCs/>
+        </w:rPr>
+        <w:t>(</w:t>
+      </w:r>
+      <w:proofErr w:type="gramEnd"/>
+      <w:r>
+        <w:rPr>
+          <w:b/>
+          <w:bCs/>
+        </w:rPr>
+        <w:t>)</w:t>
       </w:r>
     </w:p>
     <w:tbl>
@@ -611,8 +665,21 @@
           </w:tcPr>
           <w:p>
             <w:r>
-              <w:t>Correctness of counting behavior for countBy</w:t>
-            </w:r>
+              <w:t xml:space="preserve">Correctness of counting </w:t>
+            </w:r>
+            <w:proofErr w:type="spellStart"/>
+            <w:r>
+              <w:t>behavior</w:t>
+            </w:r>
+            <w:proofErr w:type="spellEnd"/>
+            <w:r>
+              <w:t xml:space="preserve"> for </w:t>
+            </w:r>
+            <w:proofErr w:type="spellStart"/>
+            <w:r>
+              <w:t>countBy</w:t>
+            </w:r>
+            <w:proofErr w:type="spellEnd"/>
           </w:p>
         </w:tc>
         <w:tc>
@@ -658,10 +725,12 @@
             <w:hideMark/>
           </w:tcPr>
           <w:p>
+            <w:proofErr w:type="spellStart"/>
             <w:proofErr w:type="gramStart"/>
             <w:r>
               <w:t>countBy</w:t>
             </w:r>
+            <w:proofErr w:type="spellEnd"/>
             <w:r>
               <w:t>(</w:t>
             </w:r>
@@ -710,9 +779,48 @@
       </w:tr>
     </w:tbl>
     <w:p/>
+    <w:p/>
+    <w:p/>
+    <w:p/>
     <w:p>
+      <w:pPr>
+        <w:rPr>
+          <w:b/>
+          <w:bCs/>
+        </w:rPr>
+      </w:pPr>
       <w:r>
-        <w:br w:type="page"/>
+        <w:rPr>
+          <w:b/>
+          <w:bCs/>
+        </w:rPr>
+        <w:lastRenderedPageBreak/>
+        <w:t xml:space="preserve">Function: </w:t>
+      </w:r>
+      <w:proofErr w:type="spellStart"/>
+      <w:proofErr w:type="gramStart"/>
+      <w:r>
+        <w:rPr>
+          <w:b/>
+          <w:bCs/>
+        </w:rPr>
+        <w:t>eq</w:t>
+      </w:r>
+      <w:proofErr w:type="spellEnd"/>
+      <w:r>
+        <w:rPr>
+          <w:b/>
+          <w:bCs/>
+        </w:rPr>
+        <w:t>(</w:t>
+      </w:r>
+      <w:proofErr w:type="gramEnd"/>
+      <w:r>
+        <w:rPr>
+          <w:b/>
+          <w:bCs/>
+        </w:rPr>
+        <w:t>)</w:t>
       </w:r>
     </w:p>
     <w:tbl>
@@ -761,7 +869,6 @@
                 <w:b/>
                 <w:bCs/>
               </w:rPr>
-              <w:lastRenderedPageBreak/>
               <w:t>Time</w:t>
             </w:r>
           </w:p>
@@ -927,8 +1034,29 @@
           </w:tcPr>
           <w:p>
             <w:r>
-              <w:t>Correctness of SameValueZero-like comparison behavior in eq</w:t>
-            </w:r>
+              <w:t xml:space="preserve">Correctness of </w:t>
+            </w:r>
+            <w:proofErr w:type="spellStart"/>
+            <w:r>
+              <w:t>SameValueZero</w:t>
+            </w:r>
+            <w:proofErr w:type="spellEnd"/>
+            <w:r>
+              <w:t xml:space="preserve">-like comparison </w:t>
+            </w:r>
+            <w:proofErr w:type="spellStart"/>
+            <w:r>
+              <w:t>behavior</w:t>
+            </w:r>
+            <w:proofErr w:type="spellEnd"/>
+            <w:r>
+              <w:t xml:space="preserve"> in </w:t>
+            </w:r>
+            <w:proofErr w:type="spellStart"/>
+            <w:r>
+              <w:t>eq</w:t>
+            </w:r>
+            <w:proofErr w:type="spellEnd"/>
           </w:p>
         </w:tc>
         <w:tc>
@@ -974,13 +1102,26 @@
             <w:hideMark/>
           </w:tcPr>
           <w:p>
+            <w:proofErr w:type="spellStart"/>
             <w:proofErr w:type="gramStart"/>
             <w:r>
-              <w:t>eq(</w:t>
+              <w:t>eq</w:t>
+            </w:r>
+            <w:proofErr w:type="spellEnd"/>
+            <w:r>
+              <w:t>(</w:t>
             </w:r>
             <w:proofErr w:type="gramEnd"/>
             <w:r>
-              <w:t>'a', Object('a')) returns true, but documentation and SameValueZero semantics expect false</w:t>
+              <w:t xml:space="preserve">'a', Object('a')) returns true, but documentation and </w:t>
+            </w:r>
+            <w:proofErr w:type="spellStart"/>
+            <w:r>
+              <w:t>SameValueZero</w:t>
+            </w:r>
+            <w:proofErr w:type="spellEnd"/>
+            <w:r>
+              <w:t xml:space="preserve"> semantics expect false</w:t>
             </w:r>
           </w:p>
         </w:tc>
@@ -1016,7 +1157,37 @@
         </w:tc>
       </w:tr>
     </w:tbl>
-    <w:p/>
+    <w:p>
+      <w:pPr>
+        <w:rPr>
+          <w:b/>
+          <w:bCs/>
+        </w:rPr>
+      </w:pPr>
+      <w:r>
+        <w:rPr>
+          <w:b/>
+          <w:bCs/>
+        </w:rPr>
+        <w:t xml:space="preserve">Function: </w:t>
+      </w:r>
+      <w:proofErr w:type="gramStart"/>
+      <w:r>
+        <w:rPr>
+          <w:b/>
+          <w:bCs/>
+        </w:rPr>
+        <w:t>words(</w:t>
+      </w:r>
+      <w:proofErr w:type="gramEnd"/>
+      <w:r>
+        <w:rPr>
+          <w:b/>
+          <w:bCs/>
+        </w:rPr>
+        <w:t>)</w:t>
+      </w:r>
+    </w:p>
     <w:tbl>
       <w:tblPr>
         <w:tblW w:w="0" w:type="auto"/>
@@ -1289,7 +1460,15 @@
                 </w:tcPr>
                 <w:p>
                   <w:r>
-                    <w:t>Default word-splitting behavior for alphanumeric text</w:t>
+                    <w:t xml:space="preserve">Default word-splitting </w:t>
+                  </w:r>
+                  <w:proofErr w:type="spellStart"/>
+                  <w:r>
+                    <w:t>behavior</w:t>
+                  </w:r>
+                  <w:proofErr w:type="spellEnd"/>
+                  <w:r>
+                    <w:t xml:space="preserve"> for alphanumeric text</w:t>
                   </w:r>
                 </w:p>
               </w:tc>
@@ -1376,13 +1555,51 @@
               <w:br/>
             </w:r>
             <w:r>
-              <w:t>ASCII regex (reAsciiWord) treats digits and letters as separate segments, not merged tokens.</w:t>
+              <w:t>ASCII regex (</w:t>
+            </w:r>
+            <w:proofErr w:type="spellStart"/>
+            <w:r>
+              <w:t>reAsciiWord</w:t>
+            </w:r>
+            <w:proofErr w:type="spellEnd"/>
+            <w:r>
+              <w:t>) treats digits and letters as separate segments, not merged tokens.</w:t>
             </w:r>
           </w:p>
         </w:tc>
       </w:tr>
     </w:tbl>
-    <w:p/>
+    <w:p>
+      <w:pPr>
+        <w:rPr>
+          <w:b/>
+          <w:bCs/>
+        </w:rPr>
+      </w:pPr>
+      <w:r>
+        <w:rPr>
+          <w:b/>
+          <w:bCs/>
+        </w:rPr>
+        <w:t xml:space="preserve">Function: </w:t>
+      </w:r>
+      <w:proofErr w:type="gramStart"/>
+      <w:r>
+        <w:rPr>
+          <w:b/>
+          <w:bCs/>
+        </w:rPr>
+        <w:t>capitalize(</w:t>
+      </w:r>
+      <w:proofErr w:type="gramEnd"/>
+      <w:r>
+        <w:rPr>
+          <w:b/>
+          <w:bCs/>
+        </w:rPr>
+        <w:t>)</w:t>
+      </w:r>
+    </w:p>
     <w:tbl>
       <w:tblPr>
         <w:tblW w:w="0" w:type="auto"/>
@@ -1801,17 +2018,67 @@
             <w:r>
               <w:br/>
             </w:r>
-            <w:r>
-              <w:t>Behavior suggests toString(null) → "null" and upperFirst → "Null". May cause null values to show as "Null" in UI instead of blank.</w:t>
+            <w:proofErr w:type="spellStart"/>
+            <w:r>
+              <w:t>Behavior</w:t>
+            </w:r>
+            <w:proofErr w:type="spellEnd"/>
+            <w:r>
+              <w:t xml:space="preserve"> suggests </w:t>
+            </w:r>
+            <w:proofErr w:type="spellStart"/>
+            <w:r>
+              <w:t>toString</w:t>
+            </w:r>
+            <w:proofErr w:type="spellEnd"/>
+            <w:r>
+              <w:t xml:space="preserve">(null) → "null" and </w:t>
+            </w:r>
+            <w:proofErr w:type="spellStart"/>
+            <w:r>
+              <w:t>upperFirst</w:t>
+            </w:r>
+            <w:proofErr w:type="spellEnd"/>
+            <w:r>
+              <w:t xml:space="preserve"> → "Null". May cause null values to show as "Null" in UI instead of blank.</w:t>
             </w:r>
           </w:p>
         </w:tc>
       </w:tr>
     </w:tbl>
     <w:p/>
+    <w:p/>
+    <w:p/>
     <w:p>
+      <w:pPr>
+        <w:rPr>
+          <w:b/>
+          <w:bCs/>
+        </w:rPr>
+      </w:pPr>
       <w:r>
-        <w:br w:type="page"/>
+        <w:rPr>
+          <w:b/>
+          <w:bCs/>
+        </w:rPr>
+        <w:lastRenderedPageBreak/>
+        <w:t xml:space="preserve">Function: </w:t>
+      </w:r>
+      <w:proofErr w:type="gramStart"/>
+      <w:r>
+        <w:rPr>
+          <w:b/>
+          <w:bCs/>
+        </w:rPr>
+        <w:t>filter(</w:t>
+      </w:r>
+      <w:proofErr w:type="gramEnd"/>
+      <w:r>
+        <w:rPr>
+          <w:b/>
+          <w:bCs/>
+        </w:rPr>
+        <w:t>)</w:t>
       </w:r>
     </w:p>
     <w:tbl>
@@ -1860,7 +2127,6 @@
                 <w:b/>
                 <w:bCs/>
               </w:rPr>
-              <w:lastRenderedPageBreak/>
               <w:t>Time</w:t>
             </w:r>
           </w:p>
@@ -2148,7 +2414,15 @@
                       </w:tcPr>
                       <w:p>
                         <w:r>
-                          <w:t>Correctness of filter behavior when no elements match and when input is null/undefined</w:t>
+                          <w:t xml:space="preserve">Correctness of filter </w:t>
+                        </w:r>
+                        <w:proofErr w:type="spellStart"/>
+                        <w:r>
+                          <w:t>behavior</w:t>
+                        </w:r>
+                        <w:proofErr w:type="spellEnd"/>
+                        <w:r>
+                          <w:t xml:space="preserve"> when no elements match and when input is null/undefined</w:t>
                         </w:r>
                       </w:p>
                     </w:tc>
@@ -2249,14 +2523,49 @@
               </w:rPr>
               <w:t xml:space="preserve">Suspected cause: </w:t>
             </w:r>
-            <w:r>
-              <w:t xml:space="preserve">const result = [[]] in filter, which leaves a stray empty array when there are zero matches </w:t>
+            <w:proofErr w:type="spellStart"/>
+            <w:r>
+              <w:t>const</w:t>
+            </w:r>
+            <w:proofErr w:type="spellEnd"/>
+            <w:r>
+              <w:t xml:space="preserve"> result = [[]] in filter, which leaves a stray empty array when there are zero matches </w:t>
             </w:r>
           </w:p>
         </w:tc>
       </w:tr>
     </w:tbl>
-    <w:p/>
+    <w:p>
+      <w:pPr>
+        <w:rPr>
+          <w:b/>
+          <w:bCs/>
+        </w:rPr>
+      </w:pPr>
+      <w:r>
+        <w:rPr>
+          <w:b/>
+          <w:bCs/>
+        </w:rPr>
+        <w:t xml:space="preserve">Function: </w:t>
+      </w:r>
+      <w:proofErr w:type="gramStart"/>
+      <w:r>
+        <w:rPr>
+          <w:b/>
+          <w:bCs/>
+        </w:rPr>
+        <w:t>keys(</w:t>
+      </w:r>
+      <w:proofErr w:type="gramEnd"/>
+      <w:r>
+        <w:rPr>
+          <w:b/>
+          <w:bCs/>
+        </w:rPr>
+        <w:t>)</w:t>
+      </w:r>
+    </w:p>
     <w:tbl>
       <w:tblPr>
         <w:tblW w:w="0" w:type="auto"/>
@@ -2270,10 +2579,10 @@
       </w:tblPr>
       <w:tblGrid>
         <w:gridCol w:w="622"/>
-        <w:gridCol w:w="1379"/>
-        <w:gridCol w:w="1368"/>
-        <w:gridCol w:w="2229"/>
-        <w:gridCol w:w="3418"/>
+        <w:gridCol w:w="1620"/>
+        <w:gridCol w:w="1348"/>
+        <w:gridCol w:w="2148"/>
+        <w:gridCol w:w="3278"/>
       </w:tblGrid>
       <w:tr>
         <w:trPr>
@@ -2515,7 +2824,7 @@
               <w:tblLook w:val="04A0" w:firstRow="1" w:lastRow="0" w:firstColumn="1" w:lastColumn="0" w:noHBand="0" w:noVBand="1"/>
             </w:tblPr>
             <w:tblGrid>
-              <w:gridCol w:w="1339"/>
+              <w:gridCol w:w="1580"/>
             </w:tblGrid>
             <w:tr>
               <w:trPr>
@@ -2576,7 +2885,7 @@
                     <w:tblLook w:val="04A0" w:firstRow="1" w:lastRow="0" w:firstColumn="1" w:lastColumn="0" w:noHBand="0" w:noVBand="1"/>
                   </w:tblPr>
                   <w:tblGrid>
-                    <w:gridCol w:w="1249"/>
+                    <w:gridCol w:w="1490"/>
                   </w:tblGrid>
                   <w:tr>
                     <w:trPr>
@@ -2589,8 +2898,13 @@
                         <w:hideMark/>
                       </w:tcPr>
                       <w:p>
+                        <w:proofErr w:type="spellStart"/>
                         <w:r>
-                          <w:t>Behavior of keys with sparse arrays</w:t>
+                          <w:t>Behavior</w:t>
+                        </w:r>
+                        <w:proofErr w:type="spellEnd"/>
+                        <w:r>
+                          <w:t xml:space="preserve"> of keys with sparse arrays</w:t>
                         </w:r>
                       </w:p>
                     </w:tc>
@@ -2697,6 +3011,7 @@
               </w:rPr>
               <w:t xml:space="preserve">Suspected cause: </w:t>
             </w:r>
+            <w:proofErr w:type="spellStart"/>
             <w:proofErr w:type="gramStart"/>
             <w:r>
               <w:rPr>
@@ -2705,9 +3020,9 @@
                 <w:sz w:val="22"/>
                 <w:szCs w:val="22"/>
               </w:rPr>
-              <w:t>arrayLikeKeys(</w:t>
-            </w:r>
-            <w:proofErr w:type="gramEnd"/>
+              <w:t>arrayLikeKeys</w:t>
+            </w:r>
+            <w:proofErr w:type="spellEnd"/>
             <w:r>
               <w:rPr>
                 <w:rStyle w:val="HTMLCode"/>
@@ -2715,16 +3030,474 @@
                 <w:sz w:val="22"/>
                 <w:szCs w:val="22"/>
               </w:rPr>
-              <w:t>) treats array holes as enumerable indices, even though they are not actual own properties. This differs from native Object.keys(), which skips sparse positions. Potential mismatch between intended behavior and underlying implementation</w:t>
+              <w:t>(</w:t>
+            </w:r>
+            <w:proofErr w:type="gramEnd"/>
+            <w:r>
+              <w:rPr>
+                <w:rStyle w:val="HTMLCode"/>
+                <w:rFonts w:asciiTheme="minorHAnsi" w:eastAsiaTheme="majorEastAsia" w:hAnsiTheme="minorHAnsi"/>
+                <w:sz w:val="22"/>
+                <w:szCs w:val="22"/>
+              </w:rPr>
+              <w:t xml:space="preserve">) treats array holes as enumerable indices, even though they are not actual own properties. This differs from native </w:t>
+            </w:r>
+            <w:proofErr w:type="spellStart"/>
+            <w:r>
+              <w:rPr>
+                <w:rStyle w:val="HTMLCode"/>
+                <w:rFonts w:asciiTheme="minorHAnsi" w:eastAsiaTheme="majorEastAsia" w:hAnsiTheme="minorHAnsi"/>
+                <w:sz w:val="22"/>
+                <w:szCs w:val="22"/>
+              </w:rPr>
+              <w:t>Object.keys</w:t>
+            </w:r>
+            <w:proofErr w:type="spellEnd"/>
+            <w:r>
+              <w:rPr>
+                <w:rStyle w:val="HTMLCode"/>
+                <w:rFonts w:asciiTheme="minorHAnsi" w:eastAsiaTheme="majorEastAsia" w:hAnsiTheme="minorHAnsi"/>
+                <w:sz w:val="22"/>
+                <w:szCs w:val="22"/>
+              </w:rPr>
+              <w:t xml:space="preserve">(), which skips sparse positions. Potential mismatch between intended </w:t>
+            </w:r>
+            <w:proofErr w:type="spellStart"/>
+            <w:r>
+              <w:rPr>
+                <w:rStyle w:val="HTMLCode"/>
+                <w:rFonts w:asciiTheme="minorHAnsi" w:eastAsiaTheme="majorEastAsia" w:hAnsiTheme="minorHAnsi"/>
+                <w:sz w:val="22"/>
+                <w:szCs w:val="22"/>
+              </w:rPr>
+              <w:t>behavior</w:t>
+            </w:r>
+            <w:proofErr w:type="spellEnd"/>
+            <w:r>
+              <w:rPr>
+                <w:rStyle w:val="HTMLCode"/>
+                <w:rFonts w:asciiTheme="minorHAnsi" w:eastAsiaTheme="majorEastAsia" w:hAnsiTheme="minorHAnsi"/>
+                <w:sz w:val="22"/>
+                <w:szCs w:val="22"/>
+              </w:rPr>
+              <w:t xml:space="preserve"> and underlying implementation</w:t>
+            </w:r>
+          </w:p>
+        </w:tc>
+      </w:tr>
+      <w:tr>
+        <w:trPr>
+          <w:trHeight w:val="640"/>
+        </w:trPr>
+        <w:tc>
+          <w:tcPr>
+            <w:tcW w:w="0" w:type="auto"/>
+            <w:tcBorders>
+              <w:top w:val="single" w:sz="4" w:space="0" w:color="000000"/>
+              <w:left w:val="single" w:sz="4" w:space="0" w:color="000000"/>
+              <w:bottom w:val="single" w:sz="4" w:space="0" w:color="000000"/>
+              <w:right w:val="single" w:sz="4" w:space="0" w:color="000000"/>
+            </w:tcBorders>
+            <w:tcMar>
+              <w:top w:w="20" w:type="dxa"/>
+              <w:left w:w="20" w:type="dxa"/>
+              <w:bottom w:w="100" w:type="dxa"/>
+              <w:right w:w="20" w:type="dxa"/>
+            </w:tcMar>
+            <w:vAlign w:val="bottom"/>
+          </w:tcPr>
+          <w:p>
+            <w:r>
+              <w:t>13:</w:t>
+            </w:r>
+            <w:r>
+              <w:t>2</w:t>
+            </w:r>
+            <w:r>
+              <w:t>0</w:t>
+            </w:r>
+          </w:p>
+        </w:tc>
+        <w:tc>
+          <w:tcPr>
+            <w:tcW w:w="0" w:type="auto"/>
+            <w:tcBorders>
+              <w:top w:val="single" w:sz="4" w:space="0" w:color="000000"/>
+              <w:left w:val="single" w:sz="4" w:space="0" w:color="000000"/>
+              <w:bottom w:val="single" w:sz="4" w:space="0" w:color="000000"/>
+              <w:right w:val="single" w:sz="4" w:space="0" w:color="000000"/>
+            </w:tcBorders>
+            <w:tcMar>
+              <w:top w:w="20" w:type="dxa"/>
+              <w:left w:w="20" w:type="dxa"/>
+              <w:bottom w:w="100" w:type="dxa"/>
+              <w:right w:w="20" w:type="dxa"/>
+            </w:tcMar>
+            <w:vAlign w:val="bottom"/>
+          </w:tcPr>
+          <w:tbl>
+            <w:tblPr>
+              <w:tblW w:w="0" w:type="auto"/>
+              <w:tblCellSpacing w:w="15" w:type="dxa"/>
+              <w:tblCellMar>
+                <w:top w:w="15" w:type="dxa"/>
+                <w:left w:w="15" w:type="dxa"/>
+                <w:bottom w:w="15" w:type="dxa"/>
+                <w:right w:w="15" w:type="dxa"/>
+              </w:tblCellMar>
+              <w:tblLook w:val="04A0" w:firstRow="1" w:lastRow="0" w:firstColumn="1" w:lastColumn="0" w:noHBand="0" w:noVBand="1"/>
+            </w:tblPr>
+            <w:tblGrid>
+              <w:gridCol w:w="96"/>
+            </w:tblGrid>
+            <w:tr>
+              <w:trPr>
+                <w:tblCellSpacing w:w="15" w:type="dxa"/>
+              </w:trPr>
+              <w:tc>
+                <w:tcPr>
+                  <w:tcW w:w="0" w:type="auto"/>
+                  <w:vAlign w:val="center"/>
+                  <w:hideMark/>
+                </w:tcPr>
+                <w:p/>
+              </w:tc>
+            </w:tr>
+          </w:tbl>
+          <w:p>
+            <w:pPr>
+              <w:rPr>
+                <w:vanish/>
+              </w:rPr>
+            </w:pPr>
+          </w:p>
+          <w:tbl>
+            <w:tblPr>
+              <w:tblW w:w="0" w:type="auto"/>
+              <w:tblCellSpacing w:w="15" w:type="dxa"/>
+              <w:tblCellMar>
+                <w:top w:w="15" w:type="dxa"/>
+                <w:left w:w="15" w:type="dxa"/>
+                <w:bottom w:w="15" w:type="dxa"/>
+                <w:right w:w="15" w:type="dxa"/>
+              </w:tblCellMar>
+              <w:tblLook w:val="04A0" w:firstRow="1" w:lastRow="0" w:firstColumn="1" w:lastColumn="0" w:noHBand="0" w:noVBand="1"/>
+            </w:tblPr>
+            <w:tblGrid>
+              <w:gridCol w:w="1580"/>
+            </w:tblGrid>
+            <w:tr>
+              <w:trPr>
+                <w:tblCellSpacing w:w="15" w:type="dxa"/>
+              </w:trPr>
+              <w:tc>
+                <w:tcPr>
+                  <w:tcW w:w="0" w:type="auto"/>
+                  <w:vAlign w:val="center"/>
+                  <w:hideMark/>
+                </w:tcPr>
+                <w:tbl>
+                  <w:tblPr>
+                    <w:tblW w:w="0" w:type="auto"/>
+                    <w:tblCellSpacing w:w="15" w:type="dxa"/>
+                    <w:tblCellMar>
+                      <w:top w:w="15" w:type="dxa"/>
+                      <w:left w:w="15" w:type="dxa"/>
+                      <w:bottom w:w="15" w:type="dxa"/>
+                      <w:right w:w="15" w:type="dxa"/>
+                    </w:tblCellMar>
+                    <w:tblLook w:val="04A0" w:firstRow="1" w:lastRow="0" w:firstColumn="1" w:lastColumn="0" w:noHBand="0" w:noVBand="1"/>
+                  </w:tblPr>
+                  <w:tblGrid>
+                    <w:gridCol w:w="96"/>
+                  </w:tblGrid>
+                  <w:tr>
+                    <w:trPr>
+                      <w:tblCellSpacing w:w="15" w:type="dxa"/>
+                    </w:trPr>
+                    <w:tc>
+                      <w:tcPr>
+                        <w:tcW w:w="0" w:type="auto"/>
+                        <w:vAlign w:val="center"/>
+                        <w:hideMark/>
+                      </w:tcPr>
+                      <w:p/>
+                    </w:tc>
+                  </w:tr>
+                </w:tbl>
+                <w:p>
+                  <w:pPr>
+                    <w:rPr>
+                      <w:vanish/>
+                    </w:rPr>
+                  </w:pPr>
+                </w:p>
+                <w:tbl>
+                  <w:tblPr>
+                    <w:tblW w:w="0" w:type="auto"/>
+                    <w:tblCellSpacing w:w="15" w:type="dxa"/>
+                    <w:tblCellMar>
+                      <w:top w:w="15" w:type="dxa"/>
+                      <w:left w:w="15" w:type="dxa"/>
+                      <w:bottom w:w="15" w:type="dxa"/>
+                      <w:right w:w="15" w:type="dxa"/>
+                    </w:tblCellMar>
+                    <w:tblLook w:val="04A0" w:firstRow="1" w:lastRow="0" w:firstColumn="1" w:lastColumn="0" w:noHBand="0" w:noVBand="1"/>
+                  </w:tblPr>
+                  <w:tblGrid>
+                    <w:gridCol w:w="1490"/>
+                  </w:tblGrid>
+                  <w:tr>
+                    <w:trPr>
+                      <w:tblCellSpacing w:w="15" w:type="dxa"/>
+                    </w:trPr>
+                    <w:tc>
+                      <w:tcPr>
+                        <w:tcW w:w="0" w:type="auto"/>
+                        <w:vAlign w:val="center"/>
+                        <w:hideMark/>
+                      </w:tcPr>
+                      <w:tbl>
+                        <w:tblPr>
+                          <w:tblW w:w="0" w:type="auto"/>
+                          <w:tblCellSpacing w:w="15" w:type="dxa"/>
+                          <w:tblCellMar>
+                            <w:top w:w="15" w:type="dxa"/>
+                            <w:left w:w="15" w:type="dxa"/>
+                            <w:bottom w:w="15" w:type="dxa"/>
+                            <w:right w:w="15" w:type="dxa"/>
+                          </w:tblCellMar>
+                          <w:tblLook w:val="04A0" w:firstRow="1" w:lastRow="0" w:firstColumn="1" w:lastColumn="0" w:noHBand="0" w:noVBand="1"/>
+                        </w:tblPr>
+                        <w:tblGrid>
+                          <w:gridCol w:w="96"/>
+                        </w:tblGrid>
+                        <w:tr>
+                          <w:trPr>
+                            <w:tblCellSpacing w:w="15" w:type="dxa"/>
+                          </w:trPr>
+                          <w:tc>
+                            <w:tcPr>
+                              <w:tcW w:w="0" w:type="auto"/>
+                              <w:vAlign w:val="center"/>
+                              <w:hideMark/>
+                            </w:tcPr>
+                            <w:p/>
+                          </w:tc>
+                        </w:tr>
+                      </w:tbl>
+                      <w:p>
+                        <w:pPr>
+                          <w:rPr>
+                            <w:vanish/>
+                          </w:rPr>
+                        </w:pPr>
+                      </w:p>
+                      <w:tbl>
+                        <w:tblPr>
+                          <w:tblW w:w="0" w:type="auto"/>
+                          <w:tblCellSpacing w:w="15" w:type="dxa"/>
+                          <w:tblCellMar>
+                            <w:top w:w="15" w:type="dxa"/>
+                            <w:left w:w="15" w:type="dxa"/>
+                            <w:bottom w:w="15" w:type="dxa"/>
+                            <w:right w:w="15" w:type="dxa"/>
+                          </w:tblCellMar>
+                          <w:tblLook w:val="04A0" w:firstRow="1" w:lastRow="0" w:firstColumn="1" w:lastColumn="0" w:noHBand="0" w:noVBand="1"/>
+                        </w:tblPr>
+                        <w:tblGrid>
+                          <w:gridCol w:w="1400"/>
+                        </w:tblGrid>
+                        <w:tr>
+                          <w:trPr>
+                            <w:tblCellSpacing w:w="15" w:type="dxa"/>
+                          </w:trPr>
+                          <w:tc>
+                            <w:tcPr>
+                              <w:tcW w:w="0" w:type="auto"/>
+                              <w:vAlign w:val="center"/>
+                              <w:hideMark/>
+                            </w:tcPr>
+                            <w:p>
+                              <w:proofErr w:type="spellStart"/>
+                              <w:r>
+                                <w:t>Behavior</w:t>
+                              </w:r>
+                              <w:proofErr w:type="spellEnd"/>
+                              <w:r>
+                                <w:t xml:space="preserve"> of keys for arrays with a single high index (large length)</w:t>
+                              </w:r>
+                            </w:p>
+                          </w:tc>
+                        </w:tr>
+                      </w:tbl>
+                      <w:p/>
+                    </w:tc>
+                  </w:tr>
+                </w:tbl>
+                <w:p/>
+              </w:tc>
+            </w:tr>
+          </w:tbl>
+          <w:p/>
+        </w:tc>
+        <w:tc>
+          <w:tcPr>
+            <w:tcW w:w="0" w:type="auto"/>
+            <w:tcBorders>
+              <w:top w:val="single" w:sz="4" w:space="0" w:color="000000"/>
+              <w:left w:val="single" w:sz="4" w:space="0" w:color="000000"/>
+              <w:bottom w:val="single" w:sz="4" w:space="0" w:color="000000"/>
+              <w:right w:val="single" w:sz="4" w:space="0" w:color="000000"/>
+            </w:tcBorders>
+            <w:tcMar>
+              <w:top w:w="20" w:type="dxa"/>
+              <w:left w:w="20" w:type="dxa"/>
+              <w:bottom w:w="100" w:type="dxa"/>
+              <w:right w:w="20" w:type="dxa"/>
+            </w:tcMar>
+            <w:vAlign w:val="bottom"/>
+          </w:tcPr>
+          <w:p>
+            <w:r>
+              <w:t>AI-assisted edge-case unit testing using Jest</w:t>
+            </w:r>
+          </w:p>
+        </w:tc>
+        <w:tc>
+          <w:tcPr>
+            <w:tcW w:w="0" w:type="auto"/>
+            <w:tcBorders>
+              <w:top w:val="single" w:sz="4" w:space="0" w:color="000000"/>
+              <w:left w:val="single" w:sz="4" w:space="0" w:color="000000"/>
+              <w:bottom w:val="single" w:sz="4" w:space="0" w:color="000000"/>
+              <w:right w:val="single" w:sz="4" w:space="0" w:color="000000"/>
+            </w:tcBorders>
+            <w:tcMar>
+              <w:top w:w="20" w:type="dxa"/>
+              <w:left w:w="20" w:type="dxa"/>
+              <w:bottom w:w="100" w:type="dxa"/>
+              <w:right w:w="20" w:type="dxa"/>
+            </w:tcMar>
+            <w:vAlign w:val="bottom"/>
+          </w:tcPr>
+          <w:p>
+            <w:r>
+              <w:t xml:space="preserve">For an array where only </w:t>
+            </w:r>
+            <w:proofErr w:type="spellStart"/>
+            <w:proofErr w:type="gramStart"/>
+            <w:r>
+              <w:t>arr</w:t>
+            </w:r>
+            <w:proofErr w:type="spellEnd"/>
+            <w:r>
+              <w:t>[</w:t>
+            </w:r>
+            <w:proofErr w:type="gramEnd"/>
+            <w:r>
+              <w:t>100] = 'x', keys(</w:t>
+            </w:r>
+            <w:proofErr w:type="spellStart"/>
+            <w:r>
+              <w:t>arr</w:t>
+            </w:r>
+            <w:proofErr w:type="spellEnd"/>
+            <w:r>
+              <w:t>) returned ["0", "1", ..., "99", "100"]. Expected only ["100"], since indices 0–99 were never assigned.</w:t>
+            </w:r>
+          </w:p>
+        </w:tc>
+        <w:tc>
+          <w:tcPr>
+            <w:tcW w:w="0" w:type="auto"/>
+            <w:tcBorders>
+              <w:top w:val="single" w:sz="4" w:space="0" w:color="000000"/>
+              <w:left w:val="single" w:sz="4" w:space="0" w:color="000000"/>
+              <w:bottom w:val="single" w:sz="4" w:space="0" w:color="000000"/>
+              <w:right w:val="single" w:sz="4" w:space="0" w:color="000000"/>
+            </w:tcBorders>
+            <w:tcMar>
+              <w:top w:w="20" w:type="dxa"/>
+              <w:left w:w="20" w:type="dxa"/>
+              <w:bottom w:w="100" w:type="dxa"/>
+              <w:right w:w="20" w:type="dxa"/>
+            </w:tcMar>
+            <w:vAlign w:val="bottom"/>
+          </w:tcPr>
+          <w:p>
+            <w:pPr>
+              <w:rPr>
+                <w:rStyle w:val="HTMLCode"/>
+                <w:rFonts w:asciiTheme="minorHAnsi" w:eastAsiaTheme="majorEastAsia" w:hAnsiTheme="minorHAnsi"/>
+                <w:sz w:val="22"/>
+                <w:szCs w:val="22"/>
+              </w:rPr>
+            </w:pPr>
+            <w:r>
+              <w:rPr>
+                <w:rStyle w:val="HTMLCode"/>
+                <w:rFonts w:asciiTheme="minorHAnsi" w:eastAsiaTheme="majorEastAsia" w:hAnsiTheme="minorHAnsi"/>
+                <w:sz w:val="22"/>
+                <w:szCs w:val="22"/>
+              </w:rPr>
+              <w:t xml:space="preserve">Suspected cause: </w:t>
+            </w:r>
+            <w:r>
+              <w:rPr>
+                <w:rFonts w:eastAsiaTheme="majorEastAsia" w:cs="Courier New"/>
+                <w:sz w:val="22"/>
+                <w:szCs w:val="22"/>
+              </w:rPr>
+              <w:t>the implementation likely generates keys based on length instead of checking actual own properties. This can dramatically over-report keys on sparse or big index arrays and may impact performance and correctness.</w:t>
             </w:r>
           </w:p>
         </w:tc>
       </w:tr>
     </w:tbl>
     <w:p/>
+    <w:p/>
+    <w:p/>
+    <w:p/>
     <w:p>
+      <w:pPr>
+        <w:rPr>
+          <w:b/>
+          <w:bCs/>
+        </w:rPr>
+      </w:pPr>
       <w:r>
-        <w:br w:type="page"/>
+        <w:rPr>
+          <w:b/>
+          <w:bCs/>
+        </w:rPr>
+        <w:lastRenderedPageBreak/>
+        <w:t xml:space="preserve">Function: </w:t>
+      </w:r>
+      <w:proofErr w:type="spellStart"/>
+      <w:proofErr w:type="gramStart"/>
+      <w:r>
+        <w:rPr>
+          <w:b/>
+          <w:bCs/>
+        </w:rPr>
+        <w:t>isEmpty</w:t>
+      </w:r>
+      <w:proofErr w:type="spellEnd"/>
+      <w:r>
+        <w:rPr>
+          <w:b/>
+          <w:bCs/>
+        </w:rPr>
+        <w:t>(</w:t>
+      </w:r>
+      <w:proofErr w:type="gramEnd"/>
+      <w:r>
+        <w:rPr>
+          <w:b/>
+          <w:bCs/>
+        </w:rPr>
+        <w:t>)</w:t>
       </w:r>
     </w:p>
     <w:tbl>
@@ -2773,7 +3546,6 @@
                 <w:b/>
                 <w:bCs/>
               </w:rPr>
-              <w:lastRenderedPageBreak/>
               <w:t>Time</w:t>
             </w:r>
           </w:p>
@@ -2915,10 +3687,7 @@
           </w:tcPr>
           <w:p>
             <w:r>
-              <w:t>13:</w:t>
-            </w:r>
-            <w:r>
-              <w:t>10</w:t>
+              <w:t>13:10</w:t>
             </w:r>
           </w:p>
         </w:tc>
@@ -3064,8 +3833,13 @@
                       </w:tcPr>
                       <w:p>
                         <w:r>
-                          <w:t>Handling of primitive numbers in isEmpty</w:t>
+                          <w:t xml:space="preserve">Handling of primitive numbers in </w:t>
                         </w:r>
+                        <w:proofErr w:type="spellStart"/>
+                        <w:r>
+                          <w:t>isEmpty</w:t>
+                        </w:r>
+                        <w:proofErr w:type="spellEnd"/>
                       </w:p>
                     </w:tc>
                   </w:tr>
@@ -3119,29 +3893,49 @@
             <w:hideMark/>
           </w:tcPr>
           <w:p>
+            <w:proofErr w:type="spellStart"/>
             <w:proofErr w:type="gramStart"/>
             <w:r>
-              <w:t>isEmpty(</w:t>
+              <w:t>isEmpty</w:t>
+            </w:r>
+            <w:proofErr w:type="spellEnd"/>
+            <w:r>
+              <w:t>(</w:t>
             </w:r>
             <w:proofErr w:type="gramEnd"/>
             <w:r>
               <w:t xml:space="preserve">0), </w:t>
             </w:r>
+            <w:proofErr w:type="spellStart"/>
             <w:proofErr w:type="gramStart"/>
             <w:r>
-              <w:t>isEmpty(</w:t>
+              <w:t>isEmpty</w:t>
+            </w:r>
+            <w:proofErr w:type="spellEnd"/>
+            <w:r>
+              <w:t>(</w:t>
             </w:r>
             <w:proofErr w:type="gramEnd"/>
             <w:r>
               <w:t xml:space="preserve">42) and </w:t>
             </w:r>
+            <w:proofErr w:type="spellStart"/>
             <w:proofErr w:type="gramStart"/>
             <w:r>
-              <w:t>isEmpty(</w:t>
-            </w:r>
+              <w:t>isEmpty</w:t>
+            </w:r>
+            <w:proofErr w:type="spellEnd"/>
+            <w:r>
+              <w:t>(</w:t>
+            </w:r>
+            <w:proofErr w:type="spellStart"/>
             <w:proofErr w:type="gramEnd"/>
             <w:r>
-              <w:t>NaN) all return true. Expected false because primitives are not collections and should not be considered “empty”</w:t>
+              <w:t>NaN</w:t>
+            </w:r>
+            <w:proofErr w:type="spellEnd"/>
+            <w:r>
+              <w:t>) all return true. Expected false because primitives are not collections and should not be considered “empty”</w:t>
             </w:r>
           </w:p>
         </w:tc>
@@ -3298,8 +4092,21 @@
                 </w:tcPr>
                 <w:p>
                   <w:r>
-                    <w:t>Handling of booleans in isEmpty</w:t>
+                    <w:t xml:space="preserve">Handling of </w:t>
                   </w:r>
+                  <w:proofErr w:type="spellStart"/>
+                  <w:r>
+                    <w:t>booleans</w:t>
+                  </w:r>
+                  <w:proofErr w:type="spellEnd"/>
+                  <w:r>
+                    <w:t xml:space="preserve"> in </w:t>
+                  </w:r>
+                  <w:proofErr w:type="spellStart"/>
+                  <w:r>
+                    <w:t>isEmpty</w:t>
+                  </w:r>
+                  <w:proofErr w:type="spellEnd"/>
                 </w:p>
               </w:tc>
             </w:tr>
@@ -3347,8 +4154,29 @@
             <w:vAlign w:val="bottom"/>
           </w:tcPr>
           <w:p>
-            <w:r>
-              <w:t>isEmpty(true) and isEmpty(false) return true. Expected false since booleans are not collections.</w:t>
+            <w:proofErr w:type="spellStart"/>
+            <w:r>
+              <w:t>isEmpty</w:t>
+            </w:r>
+            <w:proofErr w:type="spellEnd"/>
+            <w:r>
+              <w:t xml:space="preserve">(true) and </w:t>
+            </w:r>
+            <w:proofErr w:type="spellStart"/>
+            <w:r>
+              <w:t>isEmpty</w:t>
+            </w:r>
+            <w:proofErr w:type="spellEnd"/>
+            <w:r>
+              <w:t xml:space="preserve">(false) return true. Expected false since </w:t>
+            </w:r>
+            <w:proofErr w:type="spellStart"/>
+            <w:r>
+              <w:t>booleans</w:t>
+            </w:r>
+            <w:proofErr w:type="spellEnd"/>
+            <w:r>
+              <w:t xml:space="preserve"> are not collections.</w:t>
             </w:r>
           </w:p>
         </w:tc>
@@ -3611,7 +4439,23 @@
           </w:tcPr>
           <w:p>
             <w:r>
-              <w:t>Object with only a symbol-keyed own property is reported as isEmpty(obj) === true. Expected false (object has meaningful data).</w:t>
+              <w:t xml:space="preserve">Object with only a symbol-keyed own property is reported as </w:t>
+            </w:r>
+            <w:proofErr w:type="spellStart"/>
+            <w:r>
+              <w:t>isEmpty</w:t>
+            </w:r>
+            <w:proofErr w:type="spellEnd"/>
+            <w:r>
+              <w:t>(</w:t>
+            </w:r>
+            <w:proofErr w:type="spellStart"/>
+            <w:r>
+              <w:t>obj</w:t>
+            </w:r>
+            <w:proofErr w:type="spellEnd"/>
+            <w:r>
+              <w:t>) === true. Expected false (object has meaningful data).</w:t>
             </w:r>
           </w:p>
         </w:tc>
@@ -3818,8 +4662,13 @@
                         <w:hideMark/>
                       </w:tcPr>
                       <w:p>
+                        <w:proofErr w:type="spellStart"/>
                         <w:r>
-                          <w:t>Behavior for objects with length: 0 and no indexed properties</w:t>
+                          <w:t>Behavior</w:t>
+                        </w:r>
+                        <w:proofErr w:type="spellEnd"/>
+                        <w:r>
+                          <w:t xml:space="preserve"> for objects with length: 0 and no indexed properties</w:t>
                         </w:r>
                       </w:p>
                     </w:tc>
@@ -3873,7 +4722,23 @@
           </w:tcPr>
           <w:p>
             <w:r>
-              <w:t>For { length: 0 }, isEmpty(obj) returns false. Expected true, since there are no indexed elements and length alone doesn’t represent data content.</w:t>
+              <w:t xml:space="preserve">For { length: 0 }, </w:t>
+            </w:r>
+            <w:proofErr w:type="spellStart"/>
+            <w:r>
+              <w:t>isEmpty</w:t>
+            </w:r>
+            <w:proofErr w:type="spellEnd"/>
+            <w:r>
+              <w:t>(</w:t>
+            </w:r>
+            <w:proofErr w:type="spellStart"/>
+            <w:r>
+              <w:t>obj</w:t>
+            </w:r>
+            <w:proofErr w:type="spellEnd"/>
+            <w:r>
+              <w:t>) returns false. Expected true, since there are no indexed elements and length alone doesn’t represent data content.</w:t>
             </w:r>
           </w:p>
         </w:tc>
@@ -5127,6 +5992,17 @@
       <w:szCs w:val="20"/>
     </w:rPr>
   </w:style>
+  <w:style w:type="character" w:styleId="Strong">
+    <w:name w:val="Strong"/>
+    <w:basedOn w:val="DefaultParagraphFont"/>
+    <w:uiPriority w:val="22"/>
+    <w:qFormat/>
+    <w:rsid w:val="00186D93"/>
+    <w:rPr>
+      <w:b/>
+      <w:bCs/>
+    </w:rPr>
+  </w:style>
 </w:styles>
 </file>
 

</xml_diff>